<commit_message>
Add latest incremental deployment document
</commit_message>
<xml_diff>
--- a/doc/HHS CMS BizFlow HR System Incremental Deployment.docx
+++ b/doc/HHS CMS BizFlow HR System Incremental Deployment.docx
@@ -1970,9 +1970,11 @@
           <w:numId w:val="46"/>
         </w:numPr>
       </w:pPr>
+      <w:proofErr w:type="spellStart"/>
       <w:r>
         <w:t>Git</w:t>
       </w:r>
+      <w:proofErr w:type="spellEnd"/>
     </w:p>
     <w:p>
       <w:pPr>
@@ -1982,8 +1984,13 @@
           <w:numId w:val="46"/>
         </w:numPr>
       </w:pPr>
-      <w:r>
-        <w:t>Git – Download from following URL</w:t>
+      <w:proofErr w:type="spellStart"/>
+      <w:r>
+        <w:t>Git</w:t>
+      </w:r>
+      <w:proofErr w:type="spellEnd"/>
+      <w:r>
+        <w:t xml:space="preserve"> – Download from following URL</w:t>
       </w:r>
     </w:p>
     <w:p>
@@ -2016,7 +2023,15 @@
         </w:numPr>
       </w:pPr>
       <w:r>
-        <w:t>Setup module requires insallation, but portable module doesn’t.</w:t>
+        <w:t xml:space="preserve">Setup module requires </w:t>
+      </w:r>
+      <w:proofErr w:type="spellStart"/>
+      <w:r>
+        <w:t>insallation</w:t>
+      </w:r>
+      <w:proofErr w:type="spellEnd"/>
+      <w:r>
+        <w:t>, but portable module doesn’t.</w:t>
       </w:r>
     </w:p>
     <w:p>
@@ -2042,8 +2057,13 @@
         <w:pStyle w:val="Bodycopy"/>
         <w:ind w:left="1440"/>
       </w:pPr>
-      <w:r>
-        <w:t xml:space="preserve">git clone </w:t>
+      <w:proofErr w:type="spellStart"/>
+      <w:r>
+        <w:t>git</w:t>
+      </w:r>
+      <w:proofErr w:type="spellEnd"/>
+      <w:r>
+        <w:t xml:space="preserve"> clone </w:t>
       </w:r>
       <w:hyperlink r:id="rId15" w:history="1">
         <w:r>
@@ -2063,8 +2083,13 @@
         </w:numPr>
       </w:pPr>
       <w:r>
-        <w:t>You can find CMS-BizFlow folder. And this folder will be referenced as [git</w:t>
-      </w:r>
+        <w:t>You can find CMS-BizFlow folder. And this folder will be referenced as [</w:t>
+      </w:r>
+      <w:proofErr w:type="spellStart"/>
+      <w:r>
+        <w:t>git</w:t>
+      </w:r>
+      <w:proofErr w:type="spellEnd"/>
       <w:r>
         <w:t>/CMS-BizFlow</w:t>
       </w:r>
@@ -2093,7 +2118,15 @@
         </w:numPr>
       </w:pPr>
       <w:r>
-        <w:t>BizFlow Process Stuiod (BPS)</w:t>
+        <w:t xml:space="preserve">BizFlow Process </w:t>
+      </w:r>
+      <w:proofErr w:type="spellStart"/>
+      <w:r>
+        <w:t>Stuiod</w:t>
+      </w:r>
+      <w:proofErr w:type="spellEnd"/>
+      <w:r>
+        <w:t xml:space="preserve"> (BPS)</w:t>
       </w:r>
     </w:p>
     <w:p>
@@ -2123,10 +2156,18 @@
     <w:p>
       <w:pPr>
         <w:pStyle w:val="Bodycopy"/>
-        <w:ind w:left="720" w:firstLine="720"/>
-      </w:pPr>
-      <w:r>
-        <w:t>[TBD]</w:t>
+        <w:ind w:left="1440"/>
+      </w:pPr>
+      <w:hyperlink r:id="rId16" w:history="1">
+        <w:r>
+          <w:rPr>
+            <w:rStyle w:val="Hyperlink"/>
+          </w:rPr>
+          <w:t>http://cms.bizflow.com/bizflow/setup/BizFlow_Process_Studio_12.4.zip</w:t>
+        </w:r>
+      </w:hyperlink>
+      <w:r>
+        <w:t xml:space="preserve"> </w:t>
       </w:r>
     </w:p>
     <w:p>
@@ -2140,6 +2181,27 @@
       <w:r>
         <w:t>Install BPS.</w:t>
       </w:r>
+      <w:r>
+        <w:t xml:space="preserve"> </w:t>
+      </w:r>
+      <w:r>
+        <w:t xml:space="preserve">Refer </w:t>
+      </w:r>
+      <w:r>
+        <w:fldChar w:fldCharType="begin"/>
+      </w:r>
+      <w:r>
+        <w:instrText xml:space="preserve"> REF _Ref403735610 \r \h </w:instrText>
+      </w:r>
+      <w:r>
+        <w:fldChar w:fldCharType="separate"/>
+      </w:r>
+      <w:r>
+        <w:t>4.1</w:t>
+      </w:r>
+      <w:r>
+        <w:fldChar w:fldCharType="end"/>
+      </w:r>
     </w:p>
     <w:p>
       <w:pPr>
@@ -2207,11 +2269,22 @@
         </w:numPr>
       </w:pPr>
       <w:r>
-        <w:t xml:space="preserve">Installation is </w:t>
-      </w:r>
-      <w:r>
-        <w:t>required.</w:t>
-      </w:r>
+        <w:t>Download from following URL.</w:t>
+      </w:r>
+    </w:p>
+    <w:p>
+      <w:pPr>
+        <w:pStyle w:val="Bodycopy"/>
+        <w:ind w:left="1440"/>
+      </w:pPr>
+      <w:hyperlink r:id="rId17" w:history="1">
+        <w:r>
+          <w:rPr>
+            <w:rStyle w:val="Hyperlink"/>
+          </w:rPr>
+          <w:t>http://cms.bizflow.com/bizflow/setup/BizFlowReporting.zip</w:t>
+        </w:r>
+      </w:hyperlink>
     </w:p>
     <w:p>
       <w:pPr>
@@ -2222,16 +2295,7 @@
         </w:numPr>
       </w:pPr>
       <w:r>
-        <w:t>Download from following URL.</w:t>
-      </w:r>
-    </w:p>
-    <w:p>
-      <w:pPr>
-        <w:pStyle w:val="Bodycopy"/>
-        <w:ind w:left="1440"/>
-      </w:pPr>
-      <w:r>
-        <w:t>[TBD]</w:t>
+        <w:t>Extract BizFlowReportin.zip file.</w:t>
       </w:r>
     </w:p>
     <w:p>
@@ -2243,10 +2307,47 @@
         </w:numPr>
       </w:pPr>
       <w:r>
-        <w:t>Check whether you can connect to BizFlow Reporting Server on HHS Production environment before deployment.</w:t>
-      </w:r>
-      <w:r>
-        <w:t xml:space="preserve"> </w:t>
+        <w:t xml:space="preserve">You can find </w:t>
+      </w:r>
+      <w:proofErr w:type="spellStart"/>
+      <w:r>
+        <w:t>BizFlowReporting</w:t>
+      </w:r>
+      <w:proofErr w:type="spellEnd"/>
+      <w:r>
+        <w:t xml:space="preserve"> folder. This folder will be referenced as [</w:t>
+      </w:r>
+      <w:proofErr w:type="spellStart"/>
+      <w:r>
+        <w:t>BizFlowReporting</w:t>
+      </w:r>
+      <w:proofErr w:type="spellEnd"/>
+      <w:r>
+        <w:t>].</w:t>
+      </w:r>
+    </w:p>
+    <w:p>
+      <w:pPr>
+        <w:pStyle w:val="Bodycopy"/>
+        <w:ind w:left="1440"/>
+      </w:pPr>
+    </w:p>
+    <w:p>
+      <w:pPr>
+        <w:pStyle w:val="Bodycopy"/>
+        <w:ind w:left="1440"/>
+      </w:pPr>
+    </w:p>
+    <w:p>
+      <w:pPr>
+        <w:pStyle w:val="Bodycopy"/>
+        <w:numPr>
+          <w:ilvl w:val="0"/>
+          <w:numId w:val="46"/>
+        </w:numPr>
+      </w:pPr>
+      <w:r>
+        <w:t xml:space="preserve">Winscp.exe or FTP client </w:t>
       </w:r>
     </w:p>
     <w:p>
@@ -2258,14 +2359,25 @@
         </w:numPr>
       </w:pPr>
       <w:r>
-        <w:t>You can find BizFlowReporting folder. This folder will be referenced as [BizFlowReporting].</w:t>
+        <w:t>Deployment package should be uploaded to HHS Production environment.</w:t>
       </w:r>
     </w:p>
     <w:p>
       <w:pPr>
         <w:pStyle w:val="Bodycopy"/>
-        <w:ind w:left="1440"/>
-      </w:pPr>
+        <w:numPr>
+          <w:ilvl w:val="1"/>
+          <w:numId w:val="46"/>
+        </w:numPr>
+      </w:pPr>
+      <w:proofErr w:type="spellStart"/>
+      <w:r>
+        <w:t>Checkk</w:t>
+      </w:r>
+      <w:proofErr w:type="spellEnd"/>
+      <w:r>
+        <w:t xml:space="preserve"> whether you can connect to HHS Production environment before deployment.</w:t>
+      </w:r>
     </w:p>
     <w:p>
       <w:pPr>
@@ -2282,7 +2394,7 @@
         </w:numPr>
       </w:pPr>
       <w:r>
-        <w:t xml:space="preserve">Winscp.exe or FTP client </w:t>
+        <w:t>Putty</w:t>
       </w:r>
     </w:p>
     <w:p>
@@ -2294,49 +2406,6 @@
         </w:numPr>
       </w:pPr>
       <w:r>
-        <w:lastRenderedPageBreak/>
-        <w:t>Deployment package should be uploaded to HHS Production environment.</w:t>
-      </w:r>
-    </w:p>
-    <w:p>
-      <w:pPr>
-        <w:pStyle w:val="Bodycopy"/>
-        <w:numPr>
-          <w:ilvl w:val="1"/>
-          <w:numId w:val="46"/>
-        </w:numPr>
-      </w:pPr>
-      <w:r>
-        <w:t>Checkk whether you can connect to HHS Production environment before deployment.</w:t>
-      </w:r>
-    </w:p>
-    <w:p>
-      <w:pPr>
-        <w:pStyle w:val="Bodycopy"/>
-        <w:ind w:left="1440"/>
-      </w:pPr>
-    </w:p>
-    <w:p>
-      <w:pPr>
-        <w:pStyle w:val="Bodycopy"/>
-        <w:numPr>
-          <w:ilvl w:val="0"/>
-          <w:numId w:val="46"/>
-        </w:numPr>
-      </w:pPr>
-      <w:r>
-        <w:t>Putty</w:t>
-      </w:r>
-    </w:p>
-    <w:p>
-      <w:pPr>
-        <w:pStyle w:val="Bodycopy"/>
-        <w:numPr>
-          <w:ilvl w:val="1"/>
-          <w:numId w:val="46"/>
-        </w:numPr>
-      </w:pPr>
-      <w:r>
         <w:t>Download from following URL</w:t>
       </w:r>
     </w:p>
@@ -2345,7 +2414,7 @@
         <w:pStyle w:val="Bodycopy"/>
         <w:ind w:left="720" w:firstLine="720"/>
       </w:pPr>
-      <w:hyperlink r:id="rId16" w:history="1">
+      <w:hyperlink r:id="rId18" w:history="1">
         <w:r>
           <w:rPr>
             <w:rStyle w:val="Hyperlink"/>
@@ -2420,7 +2489,15 @@
         <w:t xml:space="preserve">From your HHS Laptop, under </w:t>
       </w:r>
       <w:r>
-        <w:t xml:space="preserve">[git/CMS-BizFlow] </w:t>
+        <w:t>[</w:t>
+      </w:r>
+      <w:proofErr w:type="spellStart"/>
+      <w:r>
+        <w:t>git</w:t>
+      </w:r>
+      <w:proofErr w:type="spellEnd"/>
+      <w:r>
+        <w:t xml:space="preserve">/CMS-BizFlow] </w:t>
       </w:r>
       <w:r>
         <w:t>folder, execute following command from command prompt.</w:t>
@@ -2434,11 +2511,19 @@
           <w:i/>
         </w:rPr>
       </w:pPr>
+      <w:proofErr w:type="spellStart"/>
       <w:r>
         <w:rPr>
           <w:i/>
         </w:rPr>
-        <w:t>git pull</w:t>
+        <w:t>git</w:t>
+      </w:r>
+      <w:proofErr w:type="spellEnd"/>
+      <w:r>
+        <w:rPr>
+          <w:i/>
+        </w:rPr>
+        <w:t xml:space="preserve"> pull</w:t>
       </w:r>
     </w:p>
     <w:p>
@@ -2456,7 +2541,15 @@
         </w:numPr>
       </w:pPr>
       <w:r>
-        <w:t>Above command will download latest codebase from github.</w:t>
+        <w:t xml:space="preserve">Above command will download latest codebase from </w:t>
+      </w:r>
+      <w:proofErr w:type="spellStart"/>
+      <w:r>
+        <w:t>github</w:t>
+      </w:r>
+      <w:proofErr w:type="spellEnd"/>
+      <w:r>
+        <w:t>.</w:t>
       </w:r>
     </w:p>
     <w:p>
@@ -2529,355 +2622,6 @@
                 <pic:pic xmlns:pic="http://schemas.openxmlformats.org/drawingml/2006/picture">
                   <pic:nvPicPr>
                     <pic:cNvPr id="0" name="Picture 9"/>
-                    <pic:cNvPicPr>
-                      <a:picLocks noChangeAspect="1" noChangeArrowheads="1"/>
-                    </pic:cNvPicPr>
-                  </pic:nvPicPr>
-                  <pic:blipFill>
-                    <a:blip r:embed="rId17">
-                      <a:extLst>
-                        <a:ext uri="{28A0092B-C50C-407E-A947-70E740481C1C}">
-                          <a14:useLocalDpi xmlns:a14="http://schemas.microsoft.com/office/drawing/2010/main" val="0"/>
-                        </a:ext>
-                      </a:extLst>
-                    </a:blip>
-                    <a:srcRect/>
-                    <a:stretch>
-                      <a:fillRect/>
-                    </a:stretch>
-                  </pic:blipFill>
-                  <pic:spPr bwMode="auto">
-                    <a:xfrm>
-                      <a:off x="0" y="0"/>
-                      <a:ext cx="6000750" cy="3373775"/>
-                    </a:xfrm>
-                    <a:prstGeom prst="rect">
-                      <a:avLst/>
-                    </a:prstGeom>
-                    <a:noFill/>
-                    <a:ln>
-                      <a:noFill/>
-                    </a:ln>
-                  </pic:spPr>
-                </pic:pic>
-              </a:graphicData>
-            </a:graphic>
-          </wp:inline>
-        </w:drawing>
-      </w:r>
-    </w:p>
-    <w:p>
-      <w:pPr>
-        <w:pStyle w:val="Bodycopy"/>
-        <w:ind w:left="720"/>
-      </w:pPr>
-    </w:p>
-    <w:p>
-      <w:pPr>
-        <w:pStyle w:val="Bodycopy"/>
-        <w:numPr>
-          <w:ilvl w:val="0"/>
-          <w:numId w:val="47"/>
-        </w:numPr>
-      </w:pPr>
-      <w:r>
-        <w:t>Enter “HHS Prod” in “Server Alias”. This will be displayed in left pang.</w:t>
-      </w:r>
-    </w:p>
-    <w:p>
-      <w:pPr>
-        <w:pStyle w:val="Bodycopy"/>
-        <w:numPr>
-          <w:ilvl w:val="0"/>
-          <w:numId w:val="47"/>
-        </w:numPr>
-      </w:pPr>
-      <w:r>
-        <w:t>Enter “hrts.prod.hhs.gov” in “Server Name or IP”</w:t>
-      </w:r>
-    </w:p>
-    <w:p>
-      <w:pPr>
-        <w:pStyle w:val="Bodycopy"/>
-        <w:numPr>
-          <w:ilvl w:val="0"/>
-          <w:numId w:val="47"/>
-        </w:numPr>
-      </w:pPr>
-      <w:r>
-        <w:t>Enter 7201 in “Server Port”.</w:t>
-      </w:r>
-    </w:p>
-    <w:p>
-      <w:pPr>
-        <w:pStyle w:val="Bodycopy"/>
-        <w:numPr>
-          <w:ilvl w:val="0"/>
-          <w:numId w:val="47"/>
-        </w:numPr>
-      </w:pPr>
-      <w:r>
-        <w:t>Web Server URL will be automatically filled in. This URL should be like following.</w:t>
-      </w:r>
-    </w:p>
-    <w:p>
-      <w:pPr>
-        <w:pStyle w:val="Bodycopy"/>
-        <w:ind w:left="720"/>
-      </w:pPr>
-      <w:r>
-        <w:t>http</w:t>
-      </w:r>
-      <w:r>
-        <w:t>://hrts.prod.hhs.gov:8080/bizflow</w:t>
-      </w:r>
-    </w:p>
-    <w:p>
-      <w:pPr>
-        <w:pStyle w:val="Bodycopy"/>
-        <w:numPr>
-          <w:ilvl w:val="0"/>
-          <w:numId w:val="47"/>
-        </w:numPr>
-      </w:pPr>
-      <w:r>
-        <w:lastRenderedPageBreak/>
-        <w:t>Click “OK”</w:t>
-      </w:r>
-    </w:p>
-    <w:p>
-      <w:pPr>
-        <w:pStyle w:val="Heading2"/>
-      </w:pPr>
-      <w:bookmarkStart w:id="17" w:name="_Toc403400845"/>
-      <w:r>
-        <w:t>Deploy BizFlow BIX file</w:t>
-      </w:r>
-      <w:bookmarkEnd w:id="17"/>
-      <w:r>
-        <w:t xml:space="preserve"> </w:t>
-      </w:r>
-    </w:p>
-    <w:p>
-      <w:pPr>
-        <w:pStyle w:val="Bodycopy"/>
-        <w:numPr>
-          <w:ilvl w:val="0"/>
-          <w:numId w:val="48"/>
-        </w:numPr>
-      </w:pPr>
-      <w:r>
-        <w:t>Right Click on “HHS Prod” in left pane from BizFlow Process Studio.</w:t>
-      </w:r>
-    </w:p>
-    <w:p>
-      <w:pPr>
-        <w:pStyle w:val="Bodycopy"/>
-        <w:numPr>
-          <w:ilvl w:val="0"/>
-          <w:numId w:val="48"/>
-        </w:numPr>
-      </w:pPr>
-      <w:r>
-        <w:t>Click “Connect” from popup menu.</w:t>
-      </w:r>
-    </w:p>
-    <w:p>
-      <w:pPr>
-        <w:pStyle w:val="Bodycopy"/>
-        <w:numPr>
-          <w:ilvl w:val="0"/>
-          <w:numId w:val="48"/>
-        </w:numPr>
-      </w:pPr>
-      <w:r>
-        <w:t>Enter “dev” to “Login ID”</w:t>
-      </w:r>
-    </w:p>
-    <w:p>
-      <w:pPr>
-        <w:pStyle w:val="Bodycopy"/>
-        <w:numPr>
-          <w:ilvl w:val="0"/>
-          <w:numId w:val="48"/>
-        </w:numPr>
-      </w:pPr>
-      <w:r>
-        <w:t>Enter password to “Password”.</w:t>
-      </w:r>
-    </w:p>
-    <w:p>
-      <w:pPr>
-        <w:pStyle w:val="Bodycopy"/>
-        <w:numPr>
-          <w:ilvl w:val="0"/>
-          <w:numId w:val="48"/>
-        </w:numPr>
-      </w:pPr>
-      <w:r>
-        <w:t>Click “Import” from File menu of BizFlow Process Studio.</w:t>
-      </w:r>
-    </w:p>
-    <w:p>
-      <w:pPr>
-        <w:pStyle w:val="Bodycopy"/>
-        <w:numPr>
-          <w:ilvl w:val="0"/>
-          <w:numId w:val="48"/>
-        </w:numPr>
-      </w:pPr>
-      <w:r>
-        <w:t>Click “Browse” button from popup window.</w:t>
-      </w:r>
-    </w:p>
-    <w:p>
-      <w:pPr>
-        <w:pStyle w:val="Bodycopy"/>
-        <w:numPr>
-          <w:ilvl w:val="0"/>
-          <w:numId w:val="48"/>
-        </w:numPr>
-      </w:pPr>
-      <w:r>
-        <w:t>Select “CMS</w:t>
-      </w:r>
-      <w:r>
-        <w:t>_Prod_201809</w:t>
-      </w:r>
-      <w:r>
-        <w:t>.bix” from [git]/CMS-BizFlow/process folder.</w:t>
-      </w:r>
-    </w:p>
-    <w:p>
-      <w:pPr>
-        <w:pStyle w:val="Bodycopy"/>
-        <w:ind w:left="720"/>
-      </w:pPr>
-      <w:r>
-        <w:rPr>
-          <w:noProof/>
-        </w:rPr>
-        <w:drawing>
-          <wp:inline distT="0" distB="0" distL="0" distR="0" wp14:anchorId="1BD2F677" wp14:editId="52F66BD1">
-            <wp:extent cx="6000750" cy="3373775"/>
-            <wp:effectExtent l="0" t="0" r="0" b="4445"/>
-            <wp:docPr id="38" name="Picture 10"/>
-            <wp:cNvGraphicFramePr>
-              <a:graphicFrameLocks xmlns:a="http://schemas.openxmlformats.org/drawingml/2006/main" noChangeAspect="1"/>
-            </wp:cNvGraphicFramePr>
-            <a:graphic xmlns:a="http://schemas.openxmlformats.org/drawingml/2006/main">
-              <a:graphicData uri="http://schemas.openxmlformats.org/drawingml/2006/picture">
-                <pic:pic xmlns:pic="http://schemas.openxmlformats.org/drawingml/2006/picture">
-                  <pic:nvPicPr>
-                    <pic:cNvPr id="0" name="Picture 10"/>
-                    <pic:cNvPicPr>
-                      <a:picLocks noChangeAspect="1" noChangeArrowheads="1"/>
-                    </pic:cNvPicPr>
-                  </pic:nvPicPr>
-                  <pic:blipFill>
-                    <a:blip r:embed="rId18">
-                      <a:extLst>
-                        <a:ext uri="{28A0092B-C50C-407E-A947-70E740481C1C}">
-                          <a14:useLocalDpi xmlns:a14="http://schemas.microsoft.com/office/drawing/2010/main" val="0"/>
-                        </a:ext>
-                      </a:extLst>
-                    </a:blip>
-                    <a:srcRect/>
-                    <a:stretch>
-                      <a:fillRect/>
-                    </a:stretch>
-                  </pic:blipFill>
-                  <pic:spPr bwMode="auto">
-                    <a:xfrm>
-                      <a:off x="0" y="0"/>
-                      <a:ext cx="6000750" cy="3373775"/>
-                    </a:xfrm>
-                    <a:prstGeom prst="rect">
-                      <a:avLst/>
-                    </a:prstGeom>
-                    <a:noFill/>
-                    <a:ln>
-                      <a:noFill/>
-                    </a:ln>
-                  </pic:spPr>
-                </pic:pic>
-              </a:graphicData>
-            </a:graphic>
-          </wp:inline>
-        </w:drawing>
-      </w:r>
-    </w:p>
-    <w:p>
-      <w:pPr>
-        <w:pStyle w:val="Bodycopy"/>
-        <w:ind w:left="720"/>
-      </w:pPr>
-      <w:r>
-        <w:t>* Select “</w:t>
-      </w:r>
-      <w:r>
-        <w:rPr>
-          <w:b/>
-        </w:rPr>
-        <w:t>CMS_Prod_201809.bix</w:t>
-      </w:r>
-      <w:r>
-        <w:t>”, not “CMS.bix”.</w:t>
-      </w:r>
-    </w:p>
-    <w:p>
-      <w:pPr>
-        <w:pStyle w:val="Bodycopy"/>
-        <w:ind w:left="720"/>
-      </w:pPr>
-    </w:p>
-    <w:p>
-      <w:pPr>
-        <w:pStyle w:val="Bodycopy"/>
-        <w:numPr>
-          <w:ilvl w:val="0"/>
-          <w:numId w:val="48"/>
-        </w:numPr>
-      </w:pPr>
-      <w:r>
-        <w:t>Click “Open” button and then click “Next” button.</w:t>
-      </w:r>
-    </w:p>
-    <w:p>
-      <w:pPr>
-        <w:pStyle w:val="Bodycopy"/>
-        <w:numPr>
-          <w:ilvl w:val="0"/>
-          <w:numId w:val="48"/>
-        </w:numPr>
-      </w:pPr>
-      <w:r>
-        <w:t>You will see “Final Step” from Import Wizard. Click all – (minus) icon in left pane so that we can expand all collapsed nodes.</w:t>
-      </w:r>
-    </w:p>
-    <w:p>
-      <w:pPr>
-        <w:pStyle w:val="Bodycopy"/>
-        <w:ind w:left="720"/>
-      </w:pPr>
-      <w:r>
-        <w:rPr>
-          <w:noProof/>
-        </w:rPr>
-        <w:lastRenderedPageBreak/>
-        <w:drawing>
-          <wp:inline distT="0" distB="0" distL="0" distR="0" wp14:anchorId="69F1BDBA" wp14:editId="3EC7045E">
-            <wp:extent cx="6000750" cy="3373775"/>
-            <wp:effectExtent l="0" t="0" r="0" b="4445"/>
-            <wp:docPr id="39" name="Picture 11"/>
-            <wp:cNvGraphicFramePr>
-              <a:graphicFrameLocks xmlns:a="http://schemas.openxmlformats.org/drawingml/2006/main" noChangeAspect="1"/>
-            </wp:cNvGraphicFramePr>
-            <a:graphic xmlns:a="http://schemas.openxmlformats.org/drawingml/2006/main">
-              <a:graphicData uri="http://schemas.openxmlformats.org/drawingml/2006/picture">
-                <pic:pic xmlns:pic="http://schemas.openxmlformats.org/drawingml/2006/picture">
-                  <pic:nvPicPr>
-                    <pic:cNvPr id="0" name="Picture 11"/>
                     <pic:cNvPicPr>
                       <a:picLocks noChangeAspect="1" noChangeArrowheads="1"/>
                     </pic:cNvPicPr>
@@ -2918,13 +2662,93 @@
     <w:p>
       <w:pPr>
         <w:pStyle w:val="Bodycopy"/>
+        <w:ind w:left="720"/>
+      </w:pPr>
+    </w:p>
+    <w:p>
+      <w:pPr>
+        <w:pStyle w:val="Bodycopy"/>
         <w:numPr>
           <w:ilvl w:val="0"/>
-          <w:numId w:val="48"/>
+          <w:numId w:val="47"/>
         </w:numPr>
       </w:pPr>
       <w:r>
-        <w:t xml:space="preserve">The column “Exist” can have “Yes”, “No” or empty. If “Exist” column has other value, then stop import and contact BizFlow. </w:t>
+        <w:t>Enter “HHS Prod” in “Server Alias”. This will be displayed in left pang.</w:t>
+      </w:r>
+    </w:p>
+    <w:p>
+      <w:pPr>
+        <w:pStyle w:val="Bodycopy"/>
+        <w:numPr>
+          <w:ilvl w:val="0"/>
+          <w:numId w:val="47"/>
+        </w:numPr>
+      </w:pPr>
+      <w:r>
+        <w:t>Enter “hrts.prod.hhs.gov” in “Server Name or IP”</w:t>
+      </w:r>
+    </w:p>
+    <w:p>
+      <w:pPr>
+        <w:pStyle w:val="Bodycopy"/>
+        <w:numPr>
+          <w:ilvl w:val="0"/>
+          <w:numId w:val="47"/>
+        </w:numPr>
+      </w:pPr>
+      <w:r>
+        <w:t>Enter 7201 in “Server Port”.</w:t>
+      </w:r>
+    </w:p>
+    <w:p>
+      <w:pPr>
+        <w:pStyle w:val="Bodycopy"/>
+        <w:numPr>
+          <w:ilvl w:val="0"/>
+          <w:numId w:val="47"/>
+        </w:numPr>
+      </w:pPr>
+      <w:r>
+        <w:t>Web Server URL will be automatically filled in. This URL should be like following.</w:t>
+      </w:r>
+    </w:p>
+    <w:p>
+      <w:pPr>
+        <w:pStyle w:val="Bodycopy"/>
+        <w:ind w:left="720"/>
+      </w:pPr>
+      <w:r>
+        <w:t>http</w:t>
+      </w:r>
+      <w:r>
+        <w:t>://hrts.prod.hhs.gov:8080/bizflow</w:t>
+      </w:r>
+    </w:p>
+    <w:p>
+      <w:pPr>
+        <w:pStyle w:val="Bodycopy"/>
+        <w:numPr>
+          <w:ilvl w:val="0"/>
+          <w:numId w:val="47"/>
+        </w:numPr>
+      </w:pPr>
+      <w:r>
+        <w:lastRenderedPageBreak/>
+        <w:t>Click “OK”</w:t>
+      </w:r>
+    </w:p>
+    <w:p>
+      <w:pPr>
+        <w:pStyle w:val="Heading2"/>
+      </w:pPr>
+      <w:bookmarkStart w:id="17" w:name="_Toc403400845"/>
+      <w:r>
+        <w:t>Deploy BizFlow BIX file</w:t>
+      </w:r>
+      <w:bookmarkEnd w:id="17"/>
+      <w:r>
+        <w:t xml:space="preserve"> </w:t>
       </w:r>
     </w:p>
     <w:p>
@@ -2936,7 +2760,7 @@
         </w:numPr>
       </w:pPr>
       <w:r>
-        <w:t>The column “Import” can have “Yes”, “No”. But as default value, it should have “Yes”. If any record has “No”, then change to “Yes”.</w:t>
+        <w:t>Right Click on “HHS Prod” in left pane from BizFlow Process Studio.</w:t>
       </w:r>
     </w:p>
     <w:p>
@@ -2948,7 +2772,7 @@
         </w:numPr>
       </w:pPr>
       <w:r>
-        <w:t>If there is any “Conflict” in “Import” column, stop import and contact BizFlow.</w:t>
+        <w:t>Click “Connect” from popup menu.</w:t>
       </w:r>
     </w:p>
     <w:p>
@@ -2960,7 +2784,15 @@
         </w:numPr>
       </w:pPr>
       <w:r>
-        <w:t>If there is no issues, then click “Finish”.</w:t>
+        <w:t>Enter “</w:t>
+      </w:r>
+      <w:proofErr w:type="spellStart"/>
+      <w:r>
+        <w:t>dev</w:t>
+      </w:r>
+      <w:proofErr w:type="spellEnd"/>
+      <w:r>
+        <w:t>” to “Login ID”</w:t>
       </w:r>
     </w:p>
     <w:p>
@@ -2972,7 +2804,7 @@
         </w:numPr>
       </w:pPr>
       <w:r>
-        <w:t>Migration will take about 5 minutes to 10 minutes. Import wizard might not respond due to heavy operation. Do not interrupt the migration.</w:t>
+        <w:t>Enter password to “Password”.</w:t>
       </w:r>
     </w:p>
     <w:p>
@@ -2984,7 +2816,7 @@
         </w:numPr>
       </w:pPr>
       <w:r>
-        <w:t>After migration is completed, Notification window will pop up. Click “View log” and check log file.</w:t>
+        <w:t>Click “Import” from File menu of BizFlow Process Studio.</w:t>
       </w:r>
     </w:p>
     <w:p>
@@ -2996,6 +2828,291 @@
         </w:numPr>
       </w:pPr>
       <w:r>
+        <w:t>Click “Browse” button from popup window.</w:t>
+      </w:r>
+    </w:p>
+    <w:p>
+      <w:pPr>
+        <w:pStyle w:val="Bodycopy"/>
+        <w:numPr>
+          <w:ilvl w:val="0"/>
+          <w:numId w:val="48"/>
+        </w:numPr>
+      </w:pPr>
+      <w:r>
+        <w:t>Select “CMS</w:t>
+      </w:r>
+      <w:r>
+        <w:t>_Prod_201809</w:t>
+      </w:r>
+      <w:r>
+        <w:t>.bix” from [</w:t>
+      </w:r>
+      <w:proofErr w:type="spellStart"/>
+      <w:r>
+        <w:t>git</w:t>
+      </w:r>
+      <w:proofErr w:type="spellEnd"/>
+      <w:r>
+        <w:t>]/CMS-BizFlow/process folder.</w:t>
+      </w:r>
+    </w:p>
+    <w:p>
+      <w:pPr>
+        <w:pStyle w:val="Bodycopy"/>
+        <w:ind w:left="720"/>
+      </w:pPr>
+      <w:r>
+        <w:rPr>
+          <w:noProof/>
+        </w:rPr>
+        <w:drawing>
+          <wp:inline distT="0" distB="0" distL="0" distR="0" wp14:anchorId="1BD2F677" wp14:editId="52F66BD1">
+            <wp:extent cx="6000750" cy="3373775"/>
+            <wp:effectExtent l="0" t="0" r="0" b="4445"/>
+            <wp:docPr id="38" name="Picture 10"/>
+            <wp:cNvGraphicFramePr>
+              <a:graphicFrameLocks xmlns:a="http://schemas.openxmlformats.org/drawingml/2006/main" noChangeAspect="1"/>
+            </wp:cNvGraphicFramePr>
+            <a:graphic xmlns:a="http://schemas.openxmlformats.org/drawingml/2006/main">
+              <a:graphicData uri="http://schemas.openxmlformats.org/drawingml/2006/picture">
+                <pic:pic xmlns:pic="http://schemas.openxmlformats.org/drawingml/2006/picture">
+                  <pic:nvPicPr>
+                    <pic:cNvPr id="0" name="Picture 10"/>
+                    <pic:cNvPicPr>
+                      <a:picLocks noChangeAspect="1" noChangeArrowheads="1"/>
+                    </pic:cNvPicPr>
+                  </pic:nvPicPr>
+                  <pic:blipFill>
+                    <a:blip r:embed="rId20">
+                      <a:extLst>
+                        <a:ext uri="{28A0092B-C50C-407E-A947-70E740481C1C}">
+                          <a14:useLocalDpi xmlns:a14="http://schemas.microsoft.com/office/drawing/2010/main" val="0"/>
+                        </a:ext>
+                      </a:extLst>
+                    </a:blip>
+                    <a:srcRect/>
+                    <a:stretch>
+                      <a:fillRect/>
+                    </a:stretch>
+                  </pic:blipFill>
+                  <pic:spPr bwMode="auto">
+                    <a:xfrm>
+                      <a:off x="0" y="0"/>
+                      <a:ext cx="6000750" cy="3373775"/>
+                    </a:xfrm>
+                    <a:prstGeom prst="rect">
+                      <a:avLst/>
+                    </a:prstGeom>
+                    <a:noFill/>
+                    <a:ln>
+                      <a:noFill/>
+                    </a:ln>
+                  </pic:spPr>
+                </pic:pic>
+              </a:graphicData>
+            </a:graphic>
+          </wp:inline>
+        </w:drawing>
+      </w:r>
+    </w:p>
+    <w:p>
+      <w:pPr>
+        <w:pStyle w:val="Bodycopy"/>
+        <w:ind w:left="720"/>
+      </w:pPr>
+      <w:r>
+        <w:t>* Select “</w:t>
+      </w:r>
+      <w:r>
+        <w:rPr>
+          <w:b/>
+        </w:rPr>
+        <w:t>CMS_Prod_201809.bix</w:t>
+      </w:r>
+      <w:r>
+        <w:t>”, not “</w:t>
+      </w:r>
+      <w:proofErr w:type="spellStart"/>
+      <w:r>
+        <w:t>CMS.bix</w:t>
+      </w:r>
+      <w:proofErr w:type="spellEnd"/>
+      <w:r>
+        <w:t>”.</w:t>
+      </w:r>
+    </w:p>
+    <w:p>
+      <w:pPr>
+        <w:pStyle w:val="Bodycopy"/>
+        <w:ind w:left="720"/>
+      </w:pPr>
+    </w:p>
+    <w:p>
+      <w:pPr>
+        <w:pStyle w:val="Bodycopy"/>
+        <w:numPr>
+          <w:ilvl w:val="0"/>
+          <w:numId w:val="48"/>
+        </w:numPr>
+      </w:pPr>
+      <w:r>
+        <w:t>Click “Open” button and then click “Next” button.</w:t>
+      </w:r>
+    </w:p>
+    <w:p>
+      <w:pPr>
+        <w:pStyle w:val="Bodycopy"/>
+        <w:numPr>
+          <w:ilvl w:val="0"/>
+          <w:numId w:val="48"/>
+        </w:numPr>
+      </w:pPr>
+      <w:r>
+        <w:t>You will see “Final Step” from Import Wizard. Click all – (minus) icon in left pane so that we can expand all collapsed nodes.</w:t>
+      </w:r>
+    </w:p>
+    <w:p>
+      <w:pPr>
+        <w:pStyle w:val="Bodycopy"/>
+        <w:ind w:left="720"/>
+      </w:pPr>
+      <w:r>
+        <w:rPr>
+          <w:noProof/>
+        </w:rPr>
+        <w:lastRenderedPageBreak/>
+        <w:drawing>
+          <wp:inline distT="0" distB="0" distL="0" distR="0" wp14:anchorId="69F1BDBA" wp14:editId="3EC7045E">
+            <wp:extent cx="6000750" cy="3373775"/>
+            <wp:effectExtent l="0" t="0" r="0" b="4445"/>
+            <wp:docPr id="39" name="Picture 11"/>
+            <wp:cNvGraphicFramePr>
+              <a:graphicFrameLocks xmlns:a="http://schemas.openxmlformats.org/drawingml/2006/main" noChangeAspect="1"/>
+            </wp:cNvGraphicFramePr>
+            <a:graphic xmlns:a="http://schemas.openxmlformats.org/drawingml/2006/main">
+              <a:graphicData uri="http://schemas.openxmlformats.org/drawingml/2006/picture">
+                <pic:pic xmlns:pic="http://schemas.openxmlformats.org/drawingml/2006/picture">
+                  <pic:nvPicPr>
+                    <pic:cNvPr id="0" name="Picture 11"/>
+                    <pic:cNvPicPr>
+                      <a:picLocks noChangeAspect="1" noChangeArrowheads="1"/>
+                    </pic:cNvPicPr>
+                  </pic:nvPicPr>
+                  <pic:blipFill>
+                    <a:blip r:embed="rId21">
+                      <a:extLst>
+                        <a:ext uri="{28A0092B-C50C-407E-A947-70E740481C1C}">
+                          <a14:useLocalDpi xmlns:a14="http://schemas.microsoft.com/office/drawing/2010/main" val="0"/>
+                        </a:ext>
+                      </a:extLst>
+                    </a:blip>
+                    <a:srcRect/>
+                    <a:stretch>
+                      <a:fillRect/>
+                    </a:stretch>
+                  </pic:blipFill>
+                  <pic:spPr bwMode="auto">
+                    <a:xfrm>
+                      <a:off x="0" y="0"/>
+                      <a:ext cx="6000750" cy="3373775"/>
+                    </a:xfrm>
+                    <a:prstGeom prst="rect">
+                      <a:avLst/>
+                    </a:prstGeom>
+                    <a:noFill/>
+                    <a:ln>
+                      <a:noFill/>
+                    </a:ln>
+                  </pic:spPr>
+                </pic:pic>
+              </a:graphicData>
+            </a:graphic>
+          </wp:inline>
+        </w:drawing>
+      </w:r>
+    </w:p>
+    <w:p>
+      <w:pPr>
+        <w:pStyle w:val="Bodycopy"/>
+        <w:numPr>
+          <w:ilvl w:val="0"/>
+          <w:numId w:val="48"/>
+        </w:numPr>
+      </w:pPr>
+      <w:r>
+        <w:t xml:space="preserve">The column “Exist” can have “Yes”, “No” or empty. If “Exist” column has other value, then stop import and contact BizFlow. </w:t>
+      </w:r>
+    </w:p>
+    <w:p>
+      <w:pPr>
+        <w:pStyle w:val="Bodycopy"/>
+        <w:numPr>
+          <w:ilvl w:val="0"/>
+          <w:numId w:val="48"/>
+        </w:numPr>
+      </w:pPr>
+      <w:r>
+        <w:t>The column “Import” can have “Yes”, “No”. But as default value, it should have “Yes”. If any record has “No”, then change to “Yes”.</w:t>
+      </w:r>
+    </w:p>
+    <w:p>
+      <w:pPr>
+        <w:pStyle w:val="Bodycopy"/>
+        <w:numPr>
+          <w:ilvl w:val="0"/>
+          <w:numId w:val="48"/>
+        </w:numPr>
+      </w:pPr>
+      <w:r>
+        <w:t>If there is any “Conflict” in “Import” column, stop import and contact BizFlow.</w:t>
+      </w:r>
+    </w:p>
+    <w:p>
+      <w:pPr>
+        <w:pStyle w:val="Bodycopy"/>
+        <w:numPr>
+          <w:ilvl w:val="0"/>
+          <w:numId w:val="48"/>
+        </w:numPr>
+      </w:pPr>
+      <w:r>
+        <w:t>If there is no issues, then click “Finish”.</w:t>
+      </w:r>
+    </w:p>
+    <w:p>
+      <w:pPr>
+        <w:pStyle w:val="Bodycopy"/>
+        <w:numPr>
+          <w:ilvl w:val="0"/>
+          <w:numId w:val="48"/>
+        </w:numPr>
+      </w:pPr>
+      <w:r>
+        <w:t>Migration will take about 5 minutes to 10 minutes. Import wizard might not respond due to heavy operation. Do not interrupt the migration.</w:t>
+      </w:r>
+    </w:p>
+    <w:p>
+      <w:pPr>
+        <w:pStyle w:val="Bodycopy"/>
+        <w:numPr>
+          <w:ilvl w:val="0"/>
+          <w:numId w:val="48"/>
+        </w:numPr>
+      </w:pPr>
+      <w:r>
+        <w:t>After migration is completed, Notification window will pop up. Click “View log” and check log file.</w:t>
+      </w:r>
+    </w:p>
+    <w:p>
+      <w:pPr>
+        <w:pStyle w:val="Bodycopy"/>
+        <w:numPr>
+          <w:ilvl w:val="0"/>
+          <w:numId w:val="48"/>
+        </w:numPr>
+      </w:pPr>
+      <w:r>
         <w:t>If log file contains any error log, contact BizFlow.</w:t>
       </w:r>
     </w:p>
@@ -3018,7 +3135,15 @@
         </w:numPr>
       </w:pPr>
       <w:r>
-        <w:t>Open command prompet from your HHS Laptop.</w:t>
+        <w:t xml:space="preserve">Open command </w:t>
+      </w:r>
+      <w:proofErr w:type="spellStart"/>
+      <w:r>
+        <w:t>prompet</w:t>
+      </w:r>
+      <w:proofErr w:type="spellEnd"/>
+      <w:r>
+        <w:t xml:space="preserve"> from your HHS Laptop.</w:t>
       </w:r>
     </w:p>
     <w:p>
@@ -3033,10 +3158,34 @@
         <w:t>G</w:t>
       </w:r>
       <w:r>
-        <w:t>o to the folder [BizFlowReporting]</w:t>
-      </w:r>
-      <w:r>
-        <w:t>/buildomatic/build_conf</w:t>
+        <w:t>o to the folder [</w:t>
+      </w:r>
+      <w:proofErr w:type="spellStart"/>
+      <w:r>
+        <w:t>BizFlowReporting</w:t>
+      </w:r>
+      <w:proofErr w:type="spellEnd"/>
+      <w:r>
+        <w:t>]</w:t>
+      </w:r>
+      <w:r>
+        <w:t>/</w:t>
+      </w:r>
+      <w:proofErr w:type="spellStart"/>
+      <w:r>
+        <w:t>buildomatic</w:t>
+      </w:r>
+      <w:proofErr w:type="spellEnd"/>
+      <w:r>
+        <w:t>/</w:t>
+      </w:r>
+      <w:proofErr w:type="spellStart"/>
+      <w:r>
+        <w:t>build_conf</w:t>
+      </w:r>
+      <w:proofErr w:type="spellEnd"/>
+      <w:r>
+        <w:t>/default</w:t>
       </w:r>
       <w:r>
         <w:t>.</w:t>
@@ -3050,8 +3199,40 @@
           <w:numId w:val="50"/>
         </w:numPr>
       </w:pPr>
-      <w:r>
-        <w:t>Copy js.jdbc.properties from [git/CMS-BizFlow]/report/js.jdbc.properties to [BizFlowReporting]/buildomatic/build_conf folder</w:t>
+      <w:bookmarkStart w:id="19" w:name="_Ref403401086"/>
+      <w:r>
+        <w:t xml:space="preserve">Open </w:t>
+      </w:r>
+      <w:proofErr w:type="spellStart"/>
+      <w:r>
+        <w:t>js.jdbc.properteis</w:t>
+      </w:r>
+      <w:proofErr w:type="spellEnd"/>
+      <w:r>
+        <w:t xml:space="preserve"> and </w:t>
+      </w:r>
+      <w:r>
+        <w:t>enter password to following item</w:t>
+      </w:r>
+      <w:bookmarkEnd w:id="19"/>
+      <w:r>
+        <w:t>.</w:t>
+      </w:r>
+    </w:p>
+    <w:p>
+      <w:pPr>
+        <w:pStyle w:val="Bodycopy"/>
+        <w:ind w:left="720"/>
+      </w:pPr>
+      <w:proofErr w:type="spellStart"/>
+      <w:proofErr w:type="gramStart"/>
+      <w:r>
+        <w:t>metadata.jdbc.password</w:t>
+      </w:r>
+      <w:proofErr w:type="spellEnd"/>
+      <w:proofErr w:type="gramEnd"/>
+      <w:r>
+        <w:t>=</w:t>
       </w:r>
     </w:p>
     <w:p>
@@ -3062,31 +3243,22 @@
           <w:numId w:val="50"/>
         </w:numPr>
       </w:pPr>
-      <w:bookmarkStart w:id="19" w:name="_Ref403401086"/>
-      <w:r>
-        <w:t xml:space="preserve">Open js.jdbc.properteis and </w:t>
-      </w:r>
-      <w:r>
-        <w:t>enter password to following item</w:t>
-      </w:r>
-      <w:bookmarkEnd w:id="19"/>
-      <w:r>
-        <w:t>.</w:t>
-      </w:r>
-    </w:p>
-    <w:p>
-      <w:pPr>
-        <w:pStyle w:val="Bodycopy"/>
-        <w:ind w:left="720"/>
-      </w:pPr>
-      <w:r>
-        <w:t>m</w:t>
-      </w:r>
-      <w:bookmarkStart w:id="20" w:name="_GoBack"/>
-      <w:bookmarkEnd w:id="20"/>
-      <w:r>
-        <w:t>etadata.jdbc.password=</w:t>
-      </w:r>
+      <w:r>
+        <w:t>Go to the folder [</w:t>
+      </w:r>
+      <w:proofErr w:type="spellStart"/>
+      <w:r>
+        <w:t>BizFlowReporting</w:t>
+      </w:r>
+      <w:proofErr w:type="spellEnd"/>
+      <w:r>
+        <w:t>]/</w:t>
+      </w:r>
+      <w:proofErr w:type="spellStart"/>
+      <w:r>
+        <w:t>buildomatic</w:t>
+      </w:r>
+      <w:proofErr w:type="spellEnd"/>
     </w:p>
     <w:p>
       <w:pPr>
@@ -3097,7 +3269,38 @@
         </w:numPr>
       </w:pPr>
       <w:r>
-        <w:t>Go to the folder [BizFlowReporting]/buildomatic</w:t>
+        <w:t>Execute following command from command prompt.</w:t>
+      </w:r>
+    </w:p>
+    <w:p>
+      <w:pPr>
+        <w:pStyle w:val="Bodycopy"/>
+        <w:ind w:left="720"/>
+        <w:rPr>
+          <w:i/>
+        </w:rPr>
+      </w:pPr>
+      <w:r>
+        <w:rPr>
+          <w:i/>
+        </w:rPr>
+        <w:t>export_database_connection.bat</w:t>
+      </w:r>
+    </w:p>
+    <w:p>
+      <w:pPr>
+        <w:pStyle w:val="Bodycopy"/>
+        <w:ind w:left="720"/>
+      </w:pPr>
+    </w:p>
+    <w:p>
+      <w:pPr>
+        <w:pStyle w:val="Bodycopy"/>
+        <w:ind w:left="720"/>
+      </w:pPr>
+      <w:r>
+        <w:lastRenderedPageBreak/>
+        <w:t>If it fails, contact BizFlow.</w:t>
       </w:r>
     </w:p>
     <w:p>
@@ -3109,7 +3312,7 @@
         </w:numPr>
       </w:pPr>
       <w:r>
-        <w:t>Copy file export_database_connection.bat from [git/CMS-BizFlow]/report folder to [BizFlowReporting]/buildomatic folder</w:t>
+        <w:t>You will get hhscmsreport_prod_datasource.zip</w:t>
       </w:r>
     </w:p>
     <w:p>
@@ -3121,8 +3324,34 @@
         </w:numPr>
       </w:pPr>
       <w:r>
-        <w:lastRenderedPageBreak/>
-        <w:t>Copy file import_report.bat from [git/CMS-BizFlow]/report folder to [BizFlowReporting]/buildomatic folder</w:t>
+        <w:t>Copy hhscmsreport.zip from [</w:t>
+      </w:r>
+      <w:proofErr w:type="spellStart"/>
+      <w:r>
+        <w:t>git</w:t>
+      </w:r>
+      <w:proofErr w:type="spellEnd"/>
+      <w:r>
+        <w:t>/CMS-BizFlow]/report</w:t>
+      </w:r>
+      <w:r>
+        <w:t xml:space="preserve"> to [</w:t>
+      </w:r>
+      <w:proofErr w:type="spellStart"/>
+      <w:r>
+        <w:t>BizFlowReporting</w:t>
+      </w:r>
+      <w:proofErr w:type="spellEnd"/>
+      <w:r>
+        <w:t>]/</w:t>
+      </w:r>
+      <w:proofErr w:type="spellStart"/>
+      <w:r>
+        <w:t>buildomatic</w:t>
+      </w:r>
+      <w:proofErr w:type="spellEnd"/>
+      <w:r>
+        <w:t>.</w:t>
       </w:r>
     </w:p>
     <w:p>
@@ -3134,7 +3363,28 @@
         </w:numPr>
       </w:pPr>
       <w:r>
-        <w:t>Copy file import_datasource.bat from [git/CMS-BizFlow]/report folder to [BizFlowReporting]/buildomatic folder</w:t>
+        <w:t>Execute following command from command prompt.</w:t>
+      </w:r>
+    </w:p>
+    <w:p>
+      <w:pPr>
+        <w:pStyle w:val="Bodycopy"/>
+        <w:ind w:left="720"/>
+        <w:rPr>
+          <w:i/>
+        </w:rPr>
+      </w:pPr>
+      <w:r>
+        <w:rPr>
+          <w:i/>
+        </w:rPr>
+        <w:t>i</w:t>
+      </w:r>
+      <w:r>
+        <w:rPr>
+          <w:i/>
+        </w:rPr>
+        <w:t>mport_report.bat</w:t>
       </w:r>
     </w:p>
     <w:p>
@@ -3146,6 +3396,18 @@
         </w:numPr>
       </w:pPr>
       <w:r>
+        <w:t>If there is any error, stop importing and contact BizFlow.</w:t>
+      </w:r>
+    </w:p>
+    <w:p>
+      <w:pPr>
+        <w:pStyle w:val="Bodycopy"/>
+        <w:numPr>
+          <w:ilvl w:val="0"/>
+          <w:numId w:val="50"/>
+        </w:numPr>
+      </w:pPr>
+      <w:r>
         <w:t>Execute following command from command prompt.</w:t>
       </w:r>
     </w:p>
@@ -3161,7 +3423,7 @@
         <w:rPr>
           <w:i/>
         </w:rPr>
-        <w:t>export_database_connection.bat</w:t>
+        <w:t>import_datasource.bat</w:t>
       </w:r>
     </w:p>
     <w:p>
@@ -3173,19 +3435,177 @@
         </w:numPr>
       </w:pPr>
       <w:r>
-        <w:t>You will get hhscmsreport_prod_datasource.zip</w:t>
-      </w:r>
+        <w:t>If there is any error, stop importing and contact BizFlow.</w:t>
+      </w:r>
+    </w:p>
+    <w:p>
+      <w:pPr>
+        <w:pStyle w:val="Heading2"/>
+      </w:pPr>
+      <w:bookmarkStart w:id="20" w:name="_Toc403400847"/>
+      <w:r>
+        <w:t xml:space="preserve">Deploy BizFlow </w:t>
+      </w:r>
+      <w:proofErr w:type="spellStart"/>
+      <w:r>
+        <w:t>WebMaker</w:t>
+      </w:r>
+      <w:proofErr w:type="spellEnd"/>
+      <w:r>
+        <w:t xml:space="preserve"> projects</w:t>
+      </w:r>
+      <w:bookmarkEnd w:id="20"/>
     </w:p>
     <w:p>
       <w:pPr>
         <w:pStyle w:val="Bodycopy"/>
         <w:numPr>
           <w:ilvl w:val="0"/>
-          <w:numId w:val="50"/>
+          <w:numId w:val="51"/>
         </w:numPr>
       </w:pPr>
       <w:r>
-        <w:t>Execute following command from command prompt.</w:t>
+        <w:t xml:space="preserve">Open </w:t>
+      </w:r>
+      <w:proofErr w:type="spellStart"/>
+      <w:r>
+        <w:t>winscp</w:t>
+      </w:r>
+      <w:proofErr w:type="spellEnd"/>
+      <w:r>
+        <w:t xml:space="preserve"> or ftp client to upload </w:t>
+      </w:r>
+      <w:proofErr w:type="spellStart"/>
+      <w:r>
+        <w:t>webmaker</w:t>
+      </w:r>
+      <w:proofErr w:type="spellEnd"/>
+      <w:r>
+        <w:t xml:space="preserve"> project file to HHS Production environment.</w:t>
+      </w:r>
+    </w:p>
+    <w:p>
+      <w:pPr>
+        <w:pStyle w:val="Bodycopy"/>
+        <w:numPr>
+          <w:ilvl w:val="0"/>
+          <w:numId w:val="51"/>
+        </w:numPr>
+      </w:pPr>
+      <w:r>
+        <w:t xml:space="preserve">Login with your account from </w:t>
+      </w:r>
+      <w:proofErr w:type="spellStart"/>
+      <w:r>
+        <w:t>winscp</w:t>
+      </w:r>
+      <w:proofErr w:type="spellEnd"/>
+      <w:r>
+        <w:t xml:space="preserve"> or ftp client.</w:t>
+      </w:r>
+    </w:p>
+    <w:p>
+      <w:pPr>
+        <w:pStyle w:val="Bodycopy"/>
+        <w:numPr>
+          <w:ilvl w:val="0"/>
+          <w:numId w:val="51"/>
+        </w:numPr>
+      </w:pPr>
+      <w:r>
+        <w:t>Upload runtime.zip from [</w:t>
+      </w:r>
+      <w:proofErr w:type="spellStart"/>
+      <w:r>
+        <w:t>git</w:t>
+      </w:r>
+      <w:proofErr w:type="spellEnd"/>
+      <w:r>
+        <w:t>/CMS-BizFlow]/</w:t>
+      </w:r>
+      <w:proofErr w:type="spellStart"/>
+      <w:r>
+        <w:t>ui</w:t>
+      </w:r>
+      <w:proofErr w:type="spellEnd"/>
+      <w:r>
+        <w:t xml:space="preserve"> to [HHS Production]/</w:t>
+      </w:r>
+      <w:proofErr w:type="spellStart"/>
+      <w:r>
+        <w:t>hrts</w:t>
+      </w:r>
+      <w:proofErr w:type="spellEnd"/>
+      <w:r>
+        <w:t>/</w:t>
+      </w:r>
+      <w:proofErr w:type="spellStart"/>
+      <w:r>
+        <w:t>copydir</w:t>
+      </w:r>
+      <w:proofErr w:type="spellEnd"/>
+      <w:r>
+        <w:t>/</w:t>
+      </w:r>
+      <w:proofErr w:type="spellStart"/>
+      <w:r>
+        <w:t>cms</w:t>
+      </w:r>
+      <w:proofErr w:type="spellEnd"/>
+      <w:r>
+        <w:t xml:space="preserve"> folder</w:t>
+      </w:r>
+    </w:p>
+    <w:p>
+      <w:pPr>
+        <w:pStyle w:val="Bodycopy"/>
+        <w:numPr>
+          <w:ilvl w:val="0"/>
+          <w:numId w:val="51"/>
+        </w:numPr>
+      </w:pPr>
+      <w:r>
+        <w:t xml:space="preserve">When uploading is completed, from </w:t>
+      </w:r>
+      <w:proofErr w:type="spellStart"/>
+      <w:r>
+        <w:t>winscp</w:t>
+      </w:r>
+      <w:proofErr w:type="spellEnd"/>
+      <w:r>
+        <w:t xml:space="preserve"> or </w:t>
+      </w:r>
+      <w:proofErr w:type="spellStart"/>
+      <w:r>
+        <w:t>ftpclient</w:t>
+      </w:r>
+      <w:proofErr w:type="spellEnd"/>
+      <w:r>
+        <w:t>, adjust file permission on runtime.zip to 777.</w:t>
+      </w:r>
+    </w:p>
+    <w:p>
+      <w:pPr>
+        <w:pStyle w:val="Bodycopy"/>
+        <w:numPr>
+          <w:ilvl w:val="0"/>
+          <w:numId w:val="51"/>
+        </w:numPr>
+      </w:pPr>
+      <w:r>
+        <w:t>Launch putty and log on into HHS Production with your account.</w:t>
+      </w:r>
+    </w:p>
+    <w:p>
+      <w:pPr>
+        <w:pStyle w:val="Bodycopy"/>
+        <w:numPr>
+          <w:ilvl w:val="0"/>
+          <w:numId w:val="51"/>
+        </w:numPr>
+      </w:pPr>
+      <w:r>
+        <w:t>From putty, execute following command</w:t>
       </w:r>
     </w:p>
     <w:p>
@@ -3196,41 +3616,59 @@
           <w:i/>
         </w:rPr>
       </w:pPr>
+      <w:proofErr w:type="spellStart"/>
       <w:r>
         <w:rPr>
           <w:i/>
         </w:rPr>
-        <w:t>i</w:t>
-      </w:r>
+        <w:t>sudo</w:t>
+      </w:r>
+      <w:proofErr w:type="spellEnd"/>
       <w:r>
         <w:rPr>
           <w:i/>
         </w:rPr>
-        <w:t>mport_report.bat</w:t>
-      </w:r>
+        <w:t xml:space="preserve"> </w:t>
+      </w:r>
+      <w:proofErr w:type="spellStart"/>
+      <w:r>
+        <w:rPr>
+          <w:i/>
+        </w:rPr>
+        <w:t>su</w:t>
+      </w:r>
+      <w:proofErr w:type="spellEnd"/>
+      <w:r>
+        <w:rPr>
+          <w:i/>
+        </w:rPr>
+        <w:t xml:space="preserve"> </w:t>
+      </w:r>
+      <w:proofErr w:type="spellStart"/>
+      <w:r>
+        <w:rPr>
+          <w:i/>
+        </w:rPr>
+        <w:t>sa-biz</w:t>
+      </w:r>
+      <w:r>
+        <w:rPr>
+          <w:i/>
+        </w:rPr>
+        <w:t>flow</w:t>
+      </w:r>
+      <w:proofErr w:type="spellEnd"/>
     </w:p>
     <w:p>
       <w:pPr>
         <w:pStyle w:val="Bodycopy"/>
         <w:numPr>
           <w:ilvl w:val="0"/>
-          <w:numId w:val="50"/>
+          <w:numId w:val="51"/>
         </w:numPr>
       </w:pPr>
       <w:r>
-        <w:t>If there is any error, stop importing and contact BizFlow.</w:t>
-      </w:r>
-    </w:p>
-    <w:p>
-      <w:pPr>
-        <w:pStyle w:val="Bodycopy"/>
-        <w:numPr>
-          <w:ilvl w:val="0"/>
-          <w:numId w:val="50"/>
-        </w:numPr>
-      </w:pPr>
-      <w:r>
-        <w:t>Execute following command from command prompt.</w:t>
+        <w:t>From putty, execute following command</w:t>
       </w:r>
     </w:p>
     <w:p>
@@ -3245,30 +3683,44 @@
         <w:rPr>
           <w:i/>
         </w:rPr>
-        <w:t>import_datasource.bat</w:t>
-      </w:r>
-    </w:p>
-    <w:p>
-      <w:pPr>
-        <w:pStyle w:val="Bodycopy"/>
-        <w:numPr>
-          <w:ilvl w:val="0"/>
-          <w:numId w:val="50"/>
-        </w:numPr>
-      </w:pPr>
-      <w:r>
-        <w:t>If there is any error, stop importing and contact BizFlow.</w:t>
-      </w:r>
-    </w:p>
-    <w:p>
-      <w:pPr>
-        <w:pStyle w:val="Heading2"/>
-      </w:pPr>
-      <w:bookmarkStart w:id="21" w:name="_Toc403400847"/>
-      <w:r>
-        <w:t>Deploy BizFlow WebMaker projects</w:t>
-      </w:r>
-      <w:bookmarkEnd w:id="21"/>
+        <w:t>cd /</w:t>
+      </w:r>
+      <w:proofErr w:type="spellStart"/>
+      <w:r>
+        <w:rPr>
+          <w:i/>
+        </w:rPr>
+        <w:t>hrts</w:t>
+      </w:r>
+      <w:proofErr w:type="spellEnd"/>
+      <w:r>
+        <w:rPr>
+          <w:i/>
+        </w:rPr>
+        <w:t>/</w:t>
+      </w:r>
+      <w:proofErr w:type="spellStart"/>
+      <w:r>
+        <w:rPr>
+          <w:i/>
+        </w:rPr>
+        <w:t>copydir</w:t>
+      </w:r>
+      <w:proofErr w:type="spellEnd"/>
+      <w:r>
+        <w:rPr>
+          <w:i/>
+        </w:rPr>
+        <w:t>/</w:t>
+      </w:r>
+      <w:proofErr w:type="spellStart"/>
+      <w:r>
+        <w:rPr>
+          <w:i/>
+        </w:rPr>
+        <w:t>cms</w:t>
+      </w:r>
+      <w:proofErr w:type="spellEnd"/>
     </w:p>
     <w:p>
       <w:pPr>
@@ -3279,7 +3731,22 @@
         </w:numPr>
       </w:pPr>
       <w:r>
-        <w:t>Open winscp or ftp client to upload webmaker project file to HHS Production environment.</w:t>
+        <w:t>From putty, rename runtime.zip to runtime_cms_yyyymmdd.zip. For example, Today’s date is 11/16/2018, then runtime_cms_20181116.zip</w:t>
+      </w:r>
+    </w:p>
+    <w:p>
+      <w:pPr>
+        <w:pStyle w:val="Bodycopy"/>
+        <w:ind w:left="720"/>
+        <w:rPr>
+          <w:i/>
+        </w:rPr>
+      </w:pPr>
+      <w:r>
+        <w:rPr>
+          <w:i/>
+        </w:rPr>
+        <w:t>mv ./runtime.zip ./runtime_cms_20181116.zip</w:t>
       </w:r>
     </w:p>
     <w:p>
@@ -3291,8 +3758,66 @@
         </w:numPr>
       </w:pPr>
       <w:r>
-        <w:t>Login with your account from winscp or ftp client.</w:t>
-      </w:r>
+        <w:t>From putty, copy runtime_cms_20181116.zip to /</w:t>
+      </w:r>
+      <w:proofErr w:type="spellStart"/>
+      <w:r>
+        <w:t>hrts</w:t>
+      </w:r>
+      <w:proofErr w:type="spellEnd"/>
+      <w:r>
+        <w:t>/deploy/baseline/</w:t>
+      </w:r>
+      <w:proofErr w:type="spellStart"/>
+      <w:r>
+        <w:t>ui</w:t>
+      </w:r>
+      <w:proofErr w:type="spellEnd"/>
+    </w:p>
+    <w:p>
+      <w:pPr>
+        <w:pStyle w:val="Bodycopy"/>
+        <w:ind w:left="720"/>
+        <w:rPr>
+          <w:i/>
+        </w:rPr>
+      </w:pPr>
+      <w:proofErr w:type="spellStart"/>
+      <w:r>
+        <w:rPr>
+          <w:i/>
+        </w:rPr>
+        <w:t>cp</w:t>
+      </w:r>
+      <w:proofErr w:type="spellEnd"/>
+      <w:r>
+        <w:rPr>
+          <w:i/>
+        </w:rPr>
+        <w:t xml:space="preserve"> ./runtime_cms_20181116.zip /</w:t>
+      </w:r>
+      <w:proofErr w:type="spellStart"/>
+      <w:r>
+        <w:rPr>
+          <w:i/>
+        </w:rPr>
+        <w:t>hrts</w:t>
+      </w:r>
+      <w:proofErr w:type="spellEnd"/>
+      <w:r>
+        <w:rPr>
+          <w:i/>
+        </w:rPr>
+        <w:t>/deploy/baseline/</w:t>
+      </w:r>
+      <w:proofErr w:type="spellStart"/>
+      <w:r>
+        <w:rPr>
+          <w:i/>
+        </w:rPr>
+        <w:t>ui</w:t>
+      </w:r>
+      <w:proofErr w:type="spellEnd"/>
     </w:p>
     <w:p>
       <w:pPr>
@@ -3303,8 +3828,61 @@
         </w:numPr>
       </w:pPr>
       <w:r>
-        <w:t>Upload runtime.zip from [git/CMS-BizFlow]/ui to [HHS Production]/hrts/copydir/cms folder</w:t>
-      </w:r>
+        <w:t>From putty, go to /</w:t>
+      </w:r>
+      <w:proofErr w:type="spellStart"/>
+      <w:r>
+        <w:t>hrts</w:t>
+      </w:r>
+      <w:proofErr w:type="spellEnd"/>
+      <w:r>
+        <w:t>/deploy/baseline/</w:t>
+      </w:r>
+      <w:proofErr w:type="spellStart"/>
+      <w:r>
+        <w:t>ui</w:t>
+      </w:r>
+      <w:proofErr w:type="spellEnd"/>
+      <w:r>
+        <w:t xml:space="preserve"> folder</w:t>
+      </w:r>
+    </w:p>
+    <w:p>
+      <w:pPr>
+        <w:pStyle w:val="Bodycopy"/>
+        <w:ind w:left="720"/>
+        <w:rPr>
+          <w:i/>
+        </w:rPr>
+      </w:pPr>
+      <w:r>
+        <w:rPr>
+          <w:i/>
+        </w:rPr>
+        <w:t>cd /</w:t>
+      </w:r>
+      <w:proofErr w:type="spellStart"/>
+      <w:r>
+        <w:rPr>
+          <w:i/>
+        </w:rPr>
+        <w:t>hrts</w:t>
+      </w:r>
+      <w:proofErr w:type="spellEnd"/>
+      <w:r>
+        <w:rPr>
+          <w:i/>
+        </w:rPr>
+        <w:t>/deploy/baseline/</w:t>
+      </w:r>
+      <w:proofErr w:type="spellStart"/>
+      <w:r>
+        <w:rPr>
+          <w:i/>
+        </w:rPr>
+        <w:t>ui</w:t>
+      </w:r>
+      <w:proofErr w:type="spellEnd"/>
     </w:p>
     <w:p>
       <w:pPr>
@@ -3315,7 +3893,60 @@
         </w:numPr>
       </w:pPr>
       <w:r>
-        <w:t>When uploading is completed, from winscp or ftpclient, adjust file permission on runtime.zip to 777.</w:t>
+        <w:t>From putty, if there is runtime folder under /</w:t>
+      </w:r>
+      <w:proofErr w:type="spellStart"/>
+      <w:r>
+        <w:t>hrts</w:t>
+      </w:r>
+      <w:proofErr w:type="spellEnd"/>
+      <w:r>
+        <w:t>/deploy/baseline/</w:t>
+      </w:r>
+      <w:proofErr w:type="spellStart"/>
+      <w:r>
+        <w:t>ui</w:t>
+      </w:r>
+      <w:proofErr w:type="spellEnd"/>
+      <w:r>
+        <w:t>, remove runtime folder</w:t>
+      </w:r>
+    </w:p>
+    <w:p>
+      <w:pPr>
+        <w:pStyle w:val="Bodycopy"/>
+        <w:ind w:left="720"/>
+        <w:rPr>
+          <w:i/>
+        </w:rPr>
+      </w:pPr>
+      <w:proofErr w:type="spellStart"/>
+      <w:r>
+        <w:rPr>
+          <w:i/>
+        </w:rPr>
+        <w:t>rm</w:t>
+      </w:r>
+      <w:proofErr w:type="spellEnd"/>
+      <w:r>
+        <w:rPr>
+          <w:i/>
+        </w:rPr>
+        <w:t xml:space="preserve"> –</w:t>
+      </w:r>
+      <w:proofErr w:type="spellStart"/>
+      <w:r>
+        <w:rPr>
+          <w:i/>
+        </w:rPr>
+        <w:t>Rf</w:t>
+      </w:r>
+      <w:proofErr w:type="spellEnd"/>
+      <w:r>
+        <w:rPr>
+          <w:i/>
+        </w:rPr>
+        <w:t xml:space="preserve"> ./runtime</w:t>
       </w:r>
     </w:p>
     <w:p>
@@ -3327,8 +3958,29 @@
         </w:numPr>
       </w:pPr>
       <w:r>
-        <w:t>Launch putty and log on into HHS Production with your account.</w:t>
-      </w:r>
+        <w:t>From putty, extract runtime_cms_20181116.zip file.</w:t>
+      </w:r>
+    </w:p>
+    <w:p>
+      <w:pPr>
+        <w:pStyle w:val="Bodycopy"/>
+        <w:ind w:left="720"/>
+        <w:rPr>
+          <w:i/>
+        </w:rPr>
+      </w:pPr>
+      <w:r>
+        <w:rPr>
+          <w:i/>
+        </w:rPr>
+        <w:t>unzip runtime_cms_20181116.zip</w:t>
+      </w:r>
+    </w:p>
+    <w:p>
+      <w:pPr>
+        <w:pStyle w:val="Bodycopy"/>
+        <w:ind w:left="720"/>
+      </w:pPr>
     </w:p>
     <w:p>
       <w:pPr>
@@ -3339,7 +3991,15 @@
         </w:numPr>
       </w:pPr>
       <w:r>
-        <w:t>From putty, execute following command</w:t>
+        <w:t>From putty, go to /</w:t>
+      </w:r>
+      <w:proofErr w:type="spellStart"/>
+      <w:r>
+        <w:t>hrts</w:t>
+      </w:r>
+      <w:proofErr w:type="spellEnd"/>
+      <w:r>
+        <w:t>/deploy</w:t>
       </w:r>
     </w:p>
     <w:p>
@@ -3354,13 +4014,21 @@
         <w:rPr>
           <w:i/>
         </w:rPr>
-        <w:t>sudo su sa-biz</w:t>
-      </w:r>
+        <w:t>cd /</w:t>
+      </w:r>
+      <w:proofErr w:type="spellStart"/>
       <w:r>
         <w:rPr>
           <w:i/>
         </w:rPr>
-        <w:t>flow</w:t>
+        <w:t>hrts</w:t>
+      </w:r>
+      <w:proofErr w:type="spellEnd"/>
+      <w:r>
+        <w:rPr>
+          <w:i/>
+        </w:rPr>
+        <w:t>/deploy</w:t>
       </w:r>
     </w:p>
     <w:p>
@@ -3372,7 +4040,8 @@
         </w:numPr>
       </w:pPr>
       <w:r>
-        <w:t>From putty, execute following command</w:t>
+        <w:lastRenderedPageBreak/>
+        <w:t>From putty, execute following command.</w:t>
       </w:r>
     </w:p>
     <w:p>
@@ -3387,8 +4056,24 @@
         <w:rPr>
           <w:i/>
         </w:rPr>
-        <w:t>cd /hrts/copydir/cms</w:t>
-      </w:r>
+        <w:t>./deploy_ui.sh pr</w:t>
+      </w:r>
+      <w:bookmarkStart w:id="21" w:name="_GoBack"/>
+      <w:bookmarkEnd w:id="21"/>
+      <w:r>
+        <w:rPr>
+          <w:i/>
+        </w:rPr>
+        <w:t>od -</w:t>
+      </w:r>
+      <w:proofErr w:type="spellStart"/>
+      <w:r>
+        <w:rPr>
+          <w:i/>
+        </w:rPr>
+        <w:t>nodebug</w:t>
+      </w:r>
+      <w:proofErr w:type="spellEnd"/>
     </w:p>
     <w:p>
       <w:pPr>
@@ -3399,22 +4084,15 @@
         </w:numPr>
       </w:pPr>
       <w:r>
-        <w:t>From putty, rename runtime.zip to runtime_cms_yyyymmdd.zip. For example, Today’s date is 11/16/2018, then runtime_cms_20181116.zip</w:t>
-      </w:r>
-    </w:p>
-    <w:p>
-      <w:pPr>
-        <w:pStyle w:val="Bodycopy"/>
-        <w:ind w:left="720"/>
-        <w:rPr>
-          <w:i/>
-        </w:rPr>
-      </w:pPr>
-      <w:r>
-        <w:rPr>
-          <w:i/>
-        </w:rPr>
-        <w:t>mv ./runtime.zip ./runtime_cms_20181116.zip</w:t>
+        <w:t xml:space="preserve">Above command will import BizFlow </w:t>
+      </w:r>
+      <w:proofErr w:type="spellStart"/>
+      <w:r>
+        <w:t>webmaker</w:t>
+      </w:r>
+      <w:proofErr w:type="spellEnd"/>
+      <w:r>
+        <w:t xml:space="preserve"> files and shutdown / restart tomcat on HHS Production environment. Normally this will take around 10 minutes.</w:t>
       </w:r>
     </w:p>
     <w:p>
@@ -3426,198 +4104,18 @@
         </w:numPr>
       </w:pPr>
       <w:r>
-        <w:t>From putty, copy runtime_cms_20181116.zip to /hrts/deploy/baseline/ui</w:t>
+        <w:t xml:space="preserve">From your HHS Laptop, when you can access following URL, then notify testers to test </w:t>
+      </w:r>
+      <w:r>
+        <w:t>NEIL on HHS Production environment.</w:t>
       </w:r>
     </w:p>
     <w:p>
       <w:pPr>
         <w:pStyle w:val="Bodycopy"/>
         <w:ind w:left="720"/>
-        <w:rPr>
-          <w:i/>
-        </w:rPr>
-      </w:pPr>
-      <w:r>
-        <w:rPr>
-          <w:i/>
-        </w:rPr>
-        <w:t>cp ./runtime_cms_20181116.zip /hrts/deploy/baseline/ui</w:t>
-      </w:r>
-    </w:p>
-    <w:p>
-      <w:pPr>
-        <w:pStyle w:val="Bodycopy"/>
-        <w:numPr>
-          <w:ilvl w:val="0"/>
-          <w:numId w:val="51"/>
-        </w:numPr>
-      </w:pPr>
-      <w:r>
-        <w:t>From putty, go to /hrts/deploy/baseline/ui folder</w:t>
-      </w:r>
-    </w:p>
-    <w:p>
-      <w:pPr>
-        <w:pStyle w:val="Bodycopy"/>
-        <w:ind w:left="720"/>
-        <w:rPr>
-          <w:i/>
-        </w:rPr>
-      </w:pPr>
-      <w:r>
-        <w:rPr>
-          <w:i/>
-        </w:rPr>
-        <w:t>cd /hrts/deploy/baseline/ui</w:t>
-      </w:r>
-    </w:p>
-    <w:p>
-      <w:pPr>
-        <w:pStyle w:val="Bodycopy"/>
-        <w:numPr>
-          <w:ilvl w:val="0"/>
-          <w:numId w:val="51"/>
-        </w:numPr>
-      </w:pPr>
-      <w:r>
-        <w:t>From putty, if there is runtime folder under /hrts/deploy/baseline/ui, remove runtime folder</w:t>
-      </w:r>
-    </w:p>
-    <w:p>
-      <w:pPr>
-        <w:pStyle w:val="Bodycopy"/>
-        <w:ind w:left="720"/>
-        <w:rPr>
-          <w:i/>
-        </w:rPr>
-      </w:pPr>
-      <w:r>
-        <w:rPr>
-          <w:i/>
-        </w:rPr>
-        <w:t>rm –Rf ./runtime</w:t>
-      </w:r>
-    </w:p>
-    <w:p>
-      <w:pPr>
-        <w:pStyle w:val="Bodycopy"/>
-        <w:numPr>
-          <w:ilvl w:val="0"/>
-          <w:numId w:val="51"/>
-        </w:numPr>
-      </w:pPr>
-      <w:r>
-        <w:t>From putty, extract runtime_cms_20181116.zip file.</w:t>
-      </w:r>
-    </w:p>
-    <w:p>
-      <w:pPr>
-        <w:pStyle w:val="Bodycopy"/>
-        <w:ind w:left="720"/>
-        <w:rPr>
-          <w:i/>
-        </w:rPr>
-      </w:pPr>
-      <w:r>
-        <w:rPr>
-          <w:i/>
-        </w:rPr>
-        <w:t>unzip runtime_cms_20181116.zip</w:t>
-      </w:r>
-    </w:p>
-    <w:p>
-      <w:pPr>
-        <w:pStyle w:val="Bodycopy"/>
-        <w:ind w:left="720"/>
-      </w:pPr>
-    </w:p>
-    <w:p>
-      <w:pPr>
-        <w:pStyle w:val="Bodycopy"/>
-        <w:numPr>
-          <w:ilvl w:val="0"/>
-          <w:numId w:val="51"/>
-        </w:numPr>
-      </w:pPr>
-      <w:r>
-        <w:t>From putty, go to /hrts/deploy</w:t>
-      </w:r>
-    </w:p>
-    <w:p>
-      <w:pPr>
-        <w:pStyle w:val="Bodycopy"/>
-        <w:ind w:left="720"/>
-        <w:rPr>
-          <w:i/>
-        </w:rPr>
-      </w:pPr>
-      <w:r>
-        <w:rPr>
-          <w:i/>
-        </w:rPr>
-        <w:t>cd /hrts/deploy</w:t>
-      </w:r>
-    </w:p>
-    <w:p>
-      <w:pPr>
-        <w:pStyle w:val="Bodycopy"/>
-        <w:numPr>
-          <w:ilvl w:val="0"/>
-          <w:numId w:val="51"/>
-        </w:numPr>
-      </w:pPr>
-      <w:r>
-        <w:t>From putty, execute following command.</w:t>
-      </w:r>
-    </w:p>
-    <w:p>
-      <w:pPr>
-        <w:pStyle w:val="Bodycopy"/>
-        <w:ind w:left="720"/>
-        <w:rPr>
-          <w:i/>
-        </w:rPr>
-      </w:pPr>
-      <w:r>
-        <w:rPr>
-          <w:i/>
-        </w:rPr>
-        <w:t>./deploy_ui.sh prod -nodebug</w:t>
-      </w:r>
-    </w:p>
-    <w:p>
-      <w:pPr>
-        <w:pStyle w:val="Bodycopy"/>
-        <w:numPr>
-          <w:ilvl w:val="0"/>
-          <w:numId w:val="51"/>
-        </w:numPr>
-      </w:pPr>
-      <w:r>
-        <w:t>Above command will import BizFlow webmaker files and shutdown / restart tomcat on HHS Production environment. Normally this will take around 10 minutes.</w:t>
-      </w:r>
-    </w:p>
-    <w:p>
-      <w:pPr>
-        <w:pStyle w:val="Bodycopy"/>
-        <w:numPr>
-          <w:ilvl w:val="0"/>
-          <w:numId w:val="51"/>
-        </w:numPr>
-      </w:pPr>
-      <w:r>
-        <w:t xml:space="preserve">From your HHS Laptop, when you can access following URL, then notify testers to test </w:t>
-      </w:r>
-      <w:r>
-        <w:t>NEIL on HHS Production environment.</w:t>
-      </w:r>
-    </w:p>
-    <w:p>
-      <w:pPr>
-        <w:pStyle w:val="Bodycopy"/>
-        <w:ind w:left="720"/>
-      </w:pPr>
-      <w:hyperlink r:id="rId20" w:history="1">
+      </w:pPr>
+      <w:hyperlink r:id="rId22" w:history="1">
         <w:r>
           <w:rPr>
             <w:rStyle w:val="Hyperlink"/>
@@ -3785,13 +4283,721 @@
     </w:p>
     <w:p>
       <w:pPr>
+        <w:pStyle w:val="Heading1"/>
+      </w:pPr>
+      <w:r>
+        <w:lastRenderedPageBreak/>
+        <w:t>Appendix</w:t>
+      </w:r>
+    </w:p>
+    <w:p>
+      <w:pPr>
+        <w:rPr>
+          <w:rFonts w:cs="Arial"/>
+          <w:sz w:val="22"/>
+        </w:rPr>
+      </w:pPr>
+    </w:p>
+    <w:p>
+      <w:pPr>
+        <w:pStyle w:val="Heading2"/>
+      </w:pPr>
+      <w:bookmarkStart w:id="22" w:name="_Ref403735610"/>
+      <w:r>
+        <w:t>Install BizFlow Process Studio</w:t>
+      </w:r>
+      <w:bookmarkEnd w:id="22"/>
+    </w:p>
+    <w:p>
+      <w:pPr>
+        <w:pStyle w:val="Bodycopy"/>
+        <w:numPr>
+          <w:ilvl w:val="0"/>
+          <w:numId w:val="53"/>
+        </w:numPr>
+      </w:pPr>
+      <w:r>
+        <w:t>Extract BizFlow_Process_Stuiod_12.4.zip file.</w:t>
+      </w:r>
+    </w:p>
+    <w:p>
+      <w:pPr>
+        <w:pStyle w:val="Bodycopy"/>
+        <w:numPr>
+          <w:ilvl w:val="0"/>
+          <w:numId w:val="53"/>
+        </w:numPr>
+      </w:pPr>
+      <w:r>
+        <w:t>Execute “BizFlow_Process_Stuiod_12.4.exe”.</w:t>
+      </w:r>
+    </w:p>
+    <w:p>
+      <w:pPr>
+        <w:pStyle w:val="Bodycopy"/>
+        <w:numPr>
+          <w:ilvl w:val="0"/>
+          <w:numId w:val="53"/>
+        </w:numPr>
+      </w:pPr>
+      <w:r>
+        <w:t>Click “Next” button.</w:t>
+      </w:r>
+    </w:p>
+    <w:p>
+      <w:pPr>
+        <w:pStyle w:val="Bodycopy"/>
+        <w:ind w:left="720"/>
+      </w:pPr>
+      <w:r>
+        <w:rPr>
+          <w:noProof/>
+        </w:rPr>
+        <w:drawing>
+          <wp:inline distT="0" distB="0" distL="0" distR="0" wp14:anchorId="7CA8AB9A" wp14:editId="04C823F3">
+            <wp:extent cx="6000750" cy="4571438"/>
+            <wp:effectExtent l="0" t="0" r="0" b="635"/>
+            <wp:docPr id="3" name="Picture 3"/>
+            <wp:cNvGraphicFramePr>
+              <a:graphicFrameLocks xmlns:a="http://schemas.openxmlformats.org/drawingml/2006/main" noChangeAspect="1"/>
+            </wp:cNvGraphicFramePr>
+            <a:graphic xmlns:a="http://schemas.openxmlformats.org/drawingml/2006/main">
+              <a:graphicData uri="http://schemas.openxmlformats.org/drawingml/2006/picture">
+                <pic:pic xmlns:pic="http://schemas.openxmlformats.org/drawingml/2006/picture">
+                  <pic:nvPicPr>
+                    <pic:cNvPr id="0" name="Picture 3"/>
+                    <pic:cNvPicPr>
+                      <a:picLocks noChangeAspect="1" noChangeArrowheads="1"/>
+                    </pic:cNvPicPr>
+                  </pic:nvPicPr>
+                  <pic:blipFill>
+                    <a:blip r:embed="rId23">
+                      <a:extLst>
+                        <a:ext uri="{28A0092B-C50C-407E-A947-70E740481C1C}">
+                          <a14:useLocalDpi xmlns:a14="http://schemas.microsoft.com/office/drawing/2010/main" val="0"/>
+                        </a:ext>
+                      </a:extLst>
+                    </a:blip>
+                    <a:srcRect/>
+                    <a:stretch>
+                      <a:fillRect/>
+                    </a:stretch>
+                  </pic:blipFill>
+                  <pic:spPr bwMode="auto">
+                    <a:xfrm>
+                      <a:off x="0" y="0"/>
+                      <a:ext cx="6000750" cy="4571438"/>
+                    </a:xfrm>
+                    <a:prstGeom prst="rect">
+                      <a:avLst/>
+                    </a:prstGeom>
+                    <a:noFill/>
+                    <a:ln>
+                      <a:noFill/>
+                    </a:ln>
+                  </pic:spPr>
+                </pic:pic>
+              </a:graphicData>
+            </a:graphic>
+          </wp:inline>
+        </w:drawing>
+      </w:r>
+    </w:p>
+    <w:p>
+      <w:pPr>
+        <w:pStyle w:val="Bodycopy"/>
+        <w:numPr>
+          <w:ilvl w:val="0"/>
+          <w:numId w:val="53"/>
+        </w:numPr>
+      </w:pPr>
+      <w:r>
+        <w:t>Check “I accept the terms in the license agreement” and click “Next” button.</w:t>
+      </w:r>
+    </w:p>
+    <w:p>
+      <w:pPr>
+        <w:pStyle w:val="Bodycopy"/>
+        <w:ind w:left="720"/>
+      </w:pPr>
+      <w:r>
+        <w:rPr>
+          <w:noProof/>
+        </w:rPr>
+        <w:lastRenderedPageBreak/>
+        <w:drawing>
+          <wp:inline distT="0" distB="0" distL="0" distR="0" wp14:anchorId="10BF5C36" wp14:editId="06C2E1D6">
+            <wp:extent cx="6000750" cy="4565788"/>
+            <wp:effectExtent l="0" t="0" r="0" b="6350"/>
+            <wp:docPr id="4" name="Picture 4"/>
+            <wp:cNvGraphicFramePr>
+              <a:graphicFrameLocks xmlns:a="http://schemas.openxmlformats.org/drawingml/2006/main" noChangeAspect="1"/>
+            </wp:cNvGraphicFramePr>
+            <a:graphic xmlns:a="http://schemas.openxmlformats.org/drawingml/2006/main">
+              <a:graphicData uri="http://schemas.openxmlformats.org/drawingml/2006/picture">
+                <pic:pic xmlns:pic="http://schemas.openxmlformats.org/drawingml/2006/picture">
+                  <pic:nvPicPr>
+                    <pic:cNvPr id="1" name="Picture 4"/>
+                    <pic:cNvPicPr>
+                      <a:picLocks noChangeAspect="1" noChangeArrowheads="1"/>
+                    </pic:cNvPicPr>
+                  </pic:nvPicPr>
+                  <pic:blipFill>
+                    <a:blip r:embed="rId24">
+                      <a:extLst>
+                        <a:ext uri="{28A0092B-C50C-407E-A947-70E740481C1C}">
+                          <a14:useLocalDpi xmlns:a14="http://schemas.microsoft.com/office/drawing/2010/main" val="0"/>
+                        </a:ext>
+                      </a:extLst>
+                    </a:blip>
+                    <a:srcRect/>
+                    <a:stretch>
+                      <a:fillRect/>
+                    </a:stretch>
+                  </pic:blipFill>
+                  <pic:spPr bwMode="auto">
+                    <a:xfrm>
+                      <a:off x="0" y="0"/>
+                      <a:ext cx="6000750" cy="4565788"/>
+                    </a:xfrm>
+                    <a:prstGeom prst="rect">
+                      <a:avLst/>
+                    </a:prstGeom>
+                    <a:noFill/>
+                    <a:ln>
+                      <a:noFill/>
+                    </a:ln>
+                  </pic:spPr>
+                </pic:pic>
+              </a:graphicData>
+            </a:graphic>
+          </wp:inline>
+        </w:drawing>
+      </w:r>
+    </w:p>
+    <w:p>
+      <w:pPr>
+        <w:pStyle w:val="Bodycopy"/>
+        <w:numPr>
+          <w:ilvl w:val="0"/>
+          <w:numId w:val="53"/>
+        </w:numPr>
+      </w:pPr>
+      <w:r>
+        <w:t>Click “Finish” button.</w:t>
+      </w:r>
+    </w:p>
+    <w:p>
+      <w:pPr>
+        <w:pStyle w:val="Bodycopy"/>
+        <w:ind w:left="720"/>
+      </w:pPr>
+      <w:r>
+        <w:rPr>
+          <w:noProof/>
+        </w:rPr>
+        <w:lastRenderedPageBreak/>
+        <w:drawing>
+          <wp:inline distT="0" distB="0" distL="0" distR="0" wp14:anchorId="1D9FA79E" wp14:editId="41F56931">
+            <wp:extent cx="6000750" cy="4536000"/>
+            <wp:effectExtent l="0" t="0" r="0" b="10795"/>
+            <wp:docPr id="5" name="Picture 5"/>
+            <wp:cNvGraphicFramePr>
+              <a:graphicFrameLocks xmlns:a="http://schemas.openxmlformats.org/drawingml/2006/main" noChangeAspect="1"/>
+            </wp:cNvGraphicFramePr>
+            <a:graphic xmlns:a="http://schemas.openxmlformats.org/drawingml/2006/main">
+              <a:graphicData uri="http://schemas.openxmlformats.org/drawingml/2006/picture">
+                <pic:pic xmlns:pic="http://schemas.openxmlformats.org/drawingml/2006/picture">
+                  <pic:nvPicPr>
+                    <pic:cNvPr id="0" name="Picture 5"/>
+                    <pic:cNvPicPr>
+                      <a:picLocks noChangeAspect="1" noChangeArrowheads="1"/>
+                    </pic:cNvPicPr>
+                  </pic:nvPicPr>
+                  <pic:blipFill>
+                    <a:blip r:embed="rId25">
+                      <a:extLst>
+                        <a:ext uri="{28A0092B-C50C-407E-A947-70E740481C1C}">
+                          <a14:useLocalDpi xmlns:a14="http://schemas.microsoft.com/office/drawing/2010/main" val="0"/>
+                        </a:ext>
+                      </a:extLst>
+                    </a:blip>
+                    <a:srcRect/>
+                    <a:stretch>
+                      <a:fillRect/>
+                    </a:stretch>
+                  </pic:blipFill>
+                  <pic:spPr bwMode="auto">
+                    <a:xfrm>
+                      <a:off x="0" y="0"/>
+                      <a:ext cx="6000750" cy="4536000"/>
+                    </a:xfrm>
+                    <a:prstGeom prst="rect">
+                      <a:avLst/>
+                    </a:prstGeom>
+                    <a:noFill/>
+                    <a:ln>
+                      <a:noFill/>
+                    </a:ln>
+                  </pic:spPr>
+                </pic:pic>
+              </a:graphicData>
+            </a:graphic>
+          </wp:inline>
+        </w:drawing>
+      </w:r>
+    </w:p>
+    <w:p>
+      <w:pPr>
+        <w:pStyle w:val="Bodycopy"/>
+        <w:numPr>
+          <w:ilvl w:val="0"/>
+          <w:numId w:val="53"/>
+        </w:numPr>
+      </w:pPr>
+      <w:r>
+        <w:t>You can find “BizFlow Process Studio” icon from Desktop. Execute “BizFlow Process Studio” by double click.</w:t>
+      </w:r>
+    </w:p>
+    <w:p>
+      <w:pPr>
+        <w:pStyle w:val="Bodycopy"/>
+        <w:numPr>
+          <w:ilvl w:val="0"/>
+          <w:numId w:val="53"/>
+        </w:numPr>
+      </w:pPr>
+      <w:r>
+        <w:t>You will see “Welcome” page. Click X icon next in Welcome tab (Top, Left) or Click “Launch BPS” in Top, Right.</w:t>
+      </w:r>
+    </w:p>
+    <w:p>
+      <w:pPr>
+        <w:pStyle w:val="Bodycopy"/>
+        <w:ind w:left="720"/>
+      </w:pPr>
+      <w:r>
+        <w:rPr>
+          <w:noProof/>
+        </w:rPr>
+        <w:lastRenderedPageBreak/>
+        <w:drawing>
+          <wp:inline distT="0" distB="0" distL="0" distR="0" wp14:anchorId="604E5215" wp14:editId="1165E4D9">
+            <wp:extent cx="6000750" cy="3780320"/>
+            <wp:effectExtent l="0" t="0" r="0" b="4445"/>
+            <wp:docPr id="6" name="Picture 6"/>
+            <wp:cNvGraphicFramePr>
+              <a:graphicFrameLocks xmlns:a="http://schemas.openxmlformats.org/drawingml/2006/main" noChangeAspect="1"/>
+            </wp:cNvGraphicFramePr>
+            <a:graphic xmlns:a="http://schemas.openxmlformats.org/drawingml/2006/main">
+              <a:graphicData uri="http://schemas.openxmlformats.org/drawingml/2006/picture">
+                <pic:pic xmlns:pic="http://schemas.openxmlformats.org/drawingml/2006/picture">
+                  <pic:nvPicPr>
+                    <pic:cNvPr id="0" name="Picture 6"/>
+                    <pic:cNvPicPr>
+                      <a:picLocks noChangeAspect="1" noChangeArrowheads="1"/>
+                    </pic:cNvPicPr>
+                  </pic:nvPicPr>
+                  <pic:blipFill>
+                    <a:blip r:embed="rId26">
+                      <a:extLst>
+                        <a:ext uri="{28A0092B-C50C-407E-A947-70E740481C1C}">
+                          <a14:useLocalDpi xmlns:a14="http://schemas.microsoft.com/office/drawing/2010/main" val="0"/>
+                        </a:ext>
+                      </a:extLst>
+                    </a:blip>
+                    <a:srcRect/>
+                    <a:stretch>
+                      <a:fillRect/>
+                    </a:stretch>
+                  </pic:blipFill>
+                  <pic:spPr bwMode="auto">
+                    <a:xfrm>
+                      <a:off x="0" y="0"/>
+                      <a:ext cx="6000750" cy="3780320"/>
+                    </a:xfrm>
+                    <a:prstGeom prst="rect">
+                      <a:avLst/>
+                    </a:prstGeom>
+                    <a:noFill/>
+                    <a:ln>
+                      <a:noFill/>
+                    </a:ln>
+                  </pic:spPr>
+                </pic:pic>
+              </a:graphicData>
+            </a:graphic>
+          </wp:inline>
+        </w:drawing>
+      </w:r>
+    </w:p>
+    <w:p>
+      <w:pPr>
+        <w:pStyle w:val="Bodycopy"/>
+        <w:numPr>
+          <w:ilvl w:val="0"/>
+          <w:numId w:val="53"/>
+        </w:numPr>
+      </w:pPr>
+      <w:r>
+        <w:t>Click menu in File -&gt; New -&gt; BizFlow Server…</w:t>
+      </w:r>
+    </w:p>
+    <w:p>
+      <w:pPr>
+        <w:pStyle w:val="Bodycopy"/>
+        <w:ind w:left="720"/>
+      </w:pPr>
+      <w:r>
+        <w:rPr>
+          <w:noProof/>
+        </w:rPr>
+        <w:lastRenderedPageBreak/>
+        <w:drawing>
+          <wp:inline distT="0" distB="0" distL="0" distR="0" wp14:anchorId="7185F112" wp14:editId="3C2E6692">
+            <wp:extent cx="6000750" cy="3787275"/>
+            <wp:effectExtent l="0" t="0" r="0" b="0"/>
+            <wp:docPr id="7" name="Picture 7"/>
+            <wp:cNvGraphicFramePr>
+              <a:graphicFrameLocks xmlns:a="http://schemas.openxmlformats.org/drawingml/2006/main" noChangeAspect="1"/>
+            </wp:cNvGraphicFramePr>
+            <a:graphic xmlns:a="http://schemas.openxmlformats.org/drawingml/2006/main">
+              <a:graphicData uri="http://schemas.openxmlformats.org/drawingml/2006/picture">
+                <pic:pic xmlns:pic="http://schemas.openxmlformats.org/drawingml/2006/picture">
+                  <pic:nvPicPr>
+                    <pic:cNvPr id="0" name="Picture 7"/>
+                    <pic:cNvPicPr>
+                      <a:picLocks noChangeAspect="1" noChangeArrowheads="1"/>
+                    </pic:cNvPicPr>
+                  </pic:nvPicPr>
+                  <pic:blipFill>
+                    <a:blip r:embed="rId27">
+                      <a:extLst>
+                        <a:ext uri="{28A0092B-C50C-407E-A947-70E740481C1C}">
+                          <a14:useLocalDpi xmlns:a14="http://schemas.microsoft.com/office/drawing/2010/main" val="0"/>
+                        </a:ext>
+                      </a:extLst>
+                    </a:blip>
+                    <a:srcRect/>
+                    <a:stretch>
+                      <a:fillRect/>
+                    </a:stretch>
+                  </pic:blipFill>
+                  <pic:spPr bwMode="auto">
+                    <a:xfrm>
+                      <a:off x="0" y="0"/>
+                      <a:ext cx="6000750" cy="3787275"/>
+                    </a:xfrm>
+                    <a:prstGeom prst="rect">
+                      <a:avLst/>
+                    </a:prstGeom>
+                    <a:noFill/>
+                    <a:ln>
+                      <a:noFill/>
+                    </a:ln>
+                  </pic:spPr>
+                </pic:pic>
+              </a:graphicData>
+            </a:graphic>
+          </wp:inline>
+        </w:drawing>
+      </w:r>
+    </w:p>
+    <w:p>
+      <w:pPr>
+        <w:pStyle w:val="Bodycopy"/>
+        <w:numPr>
+          <w:ilvl w:val="0"/>
+          <w:numId w:val="53"/>
+        </w:numPr>
+      </w:pPr>
+      <w:r>
+        <w:t>From “New BizFlow server” popup window, enter required information like following.</w:t>
+      </w:r>
+    </w:p>
+    <w:p>
+      <w:pPr>
+        <w:pStyle w:val="Bodycopy"/>
+        <w:numPr>
+          <w:ilvl w:val="1"/>
+          <w:numId w:val="53"/>
+        </w:numPr>
+      </w:pPr>
+      <w:r>
+        <w:t xml:space="preserve">Server Alias: HHS Production </w:t>
+      </w:r>
+    </w:p>
+    <w:p>
+      <w:pPr>
+        <w:pStyle w:val="Bodycopy"/>
+        <w:numPr>
+          <w:ilvl w:val="1"/>
+          <w:numId w:val="53"/>
+        </w:numPr>
+      </w:pPr>
+      <w:r>
+        <w:t>Server Name or IP: m1crv234.hhs.gov</w:t>
+      </w:r>
+    </w:p>
+    <w:p>
+      <w:pPr>
+        <w:pStyle w:val="Bodycopy"/>
+        <w:numPr>
+          <w:ilvl w:val="1"/>
+          <w:numId w:val="53"/>
+        </w:numPr>
+      </w:pPr>
+      <w:r>
+        <w:t>Server Port: 7201</w:t>
+      </w:r>
+    </w:p>
+    <w:p>
+      <w:pPr>
+        <w:pStyle w:val="Bodycopy"/>
+        <w:numPr>
+          <w:ilvl w:val="1"/>
+          <w:numId w:val="53"/>
+        </w:numPr>
+      </w:pPr>
+      <w:r>
+        <w:t>Web Server URL: You don’t need to type in. BPS will fill the information automatically.</w:t>
+      </w:r>
+    </w:p>
+    <w:p>
+      <w:pPr>
+        <w:pStyle w:val="Bodycopy"/>
+      </w:pPr>
+      <w:r>
+        <w:rPr>
+          <w:noProof/>
+        </w:rPr>
+        <w:lastRenderedPageBreak/>
+        <w:drawing>
+          <wp:inline distT="0" distB="0" distL="0" distR="0" wp14:anchorId="4E274024" wp14:editId="05CBBD55">
+            <wp:extent cx="6000750" cy="3786733"/>
+            <wp:effectExtent l="0" t="0" r="0" b="0"/>
+            <wp:docPr id="8" name="Picture 8"/>
+            <wp:cNvGraphicFramePr>
+              <a:graphicFrameLocks xmlns:a="http://schemas.openxmlformats.org/drawingml/2006/main" noChangeAspect="1"/>
+            </wp:cNvGraphicFramePr>
+            <a:graphic xmlns:a="http://schemas.openxmlformats.org/drawingml/2006/main">
+              <a:graphicData uri="http://schemas.openxmlformats.org/drawingml/2006/picture">
+                <pic:pic xmlns:pic="http://schemas.openxmlformats.org/drawingml/2006/picture">
+                  <pic:nvPicPr>
+                    <pic:cNvPr id="0" name="Picture 8"/>
+                    <pic:cNvPicPr>
+                      <a:picLocks noChangeAspect="1" noChangeArrowheads="1"/>
+                    </pic:cNvPicPr>
+                  </pic:nvPicPr>
+                  <pic:blipFill>
+                    <a:blip r:embed="rId28">
+                      <a:extLst>
+                        <a:ext uri="{28A0092B-C50C-407E-A947-70E740481C1C}">
+                          <a14:useLocalDpi xmlns:a14="http://schemas.microsoft.com/office/drawing/2010/main" val="0"/>
+                        </a:ext>
+                      </a:extLst>
+                    </a:blip>
+                    <a:srcRect/>
+                    <a:stretch>
+                      <a:fillRect/>
+                    </a:stretch>
+                  </pic:blipFill>
+                  <pic:spPr bwMode="auto">
+                    <a:xfrm>
+                      <a:off x="0" y="0"/>
+                      <a:ext cx="6000750" cy="3786733"/>
+                    </a:xfrm>
+                    <a:prstGeom prst="rect">
+                      <a:avLst/>
+                    </a:prstGeom>
+                    <a:noFill/>
+                    <a:ln>
+                      <a:noFill/>
+                    </a:ln>
+                  </pic:spPr>
+                </pic:pic>
+              </a:graphicData>
+            </a:graphic>
+          </wp:inline>
+        </w:drawing>
+      </w:r>
+    </w:p>
+    <w:p>
+      <w:pPr>
+        <w:pStyle w:val="Bodycopy"/>
+      </w:pPr>
+      <w:r>
+        <w:t>Click “OK”.</w:t>
+      </w:r>
+    </w:p>
+    <w:p>
+      <w:pPr>
+        <w:pStyle w:val="Bodycopy"/>
+      </w:pPr>
+    </w:p>
+    <w:p>
+      <w:pPr>
+        <w:pStyle w:val="Bodycopy"/>
+      </w:pPr>
+    </w:p>
+    <w:p>
+      <w:pPr>
+        <w:pStyle w:val="Bodycopy"/>
+      </w:pPr>
+    </w:p>
+    <w:p>
+      <w:pPr>
+        <w:pStyle w:val="Bodycopy"/>
+      </w:pPr>
+    </w:p>
+    <w:p>
+      <w:pPr>
+        <w:pStyle w:val="Bodycopy"/>
+      </w:pPr>
+    </w:p>
+    <w:p>
+      <w:pPr>
+        <w:pStyle w:val="Bodycopy"/>
+      </w:pPr>
+    </w:p>
+    <w:p>
+      <w:pPr>
+        <w:pStyle w:val="Bodycopy"/>
+      </w:pPr>
+    </w:p>
+    <w:p>
+      <w:pPr>
+        <w:pStyle w:val="Bodycopy"/>
+      </w:pPr>
+    </w:p>
+    <w:p>
+      <w:pPr>
+        <w:pStyle w:val="Bodycopy"/>
+      </w:pPr>
+    </w:p>
+    <w:p>
+      <w:pPr>
+        <w:pStyle w:val="Bodycopy"/>
+      </w:pPr>
+    </w:p>
+    <w:p>
+      <w:pPr>
+        <w:pStyle w:val="Bodycopy"/>
+      </w:pPr>
+    </w:p>
+    <w:p>
+      <w:pPr>
+        <w:pStyle w:val="Bodycopy"/>
+      </w:pPr>
+    </w:p>
+    <w:p>
+      <w:pPr>
+        <w:pStyle w:val="Bodycopy"/>
+      </w:pPr>
+    </w:p>
+    <w:p>
+      <w:pPr>
+        <w:pStyle w:val="Bodycopy"/>
+      </w:pPr>
+    </w:p>
+    <w:p>
+      <w:pPr>
+        <w:pStyle w:val="Bodycopy"/>
+      </w:pPr>
+    </w:p>
+    <w:p>
+      <w:pPr>
+        <w:pStyle w:val="Bodycopy"/>
+      </w:pPr>
+    </w:p>
+    <w:p>
+      <w:pPr>
+        <w:pStyle w:val="Bodycopy"/>
+        <w:numPr>
+          <w:ilvl w:val="0"/>
+          <w:numId w:val="53"/>
+        </w:numPr>
+      </w:pPr>
+      <w:r>
+        <w:lastRenderedPageBreak/>
+        <w:t>You will see “HHS Production” node in “BizFlow Explorer” (Left pane). BPS Installation is done.</w:t>
+      </w:r>
+    </w:p>
+    <w:p>
+      <w:pPr>
+        <w:pStyle w:val="Bodycopy"/>
+      </w:pPr>
+      <w:r>
+        <w:rPr>
+          <w:noProof/>
+        </w:rPr>
+        <w:drawing>
+          <wp:inline distT="0" distB="0" distL="0" distR="0" wp14:anchorId="75840414" wp14:editId="1B9568CA">
+            <wp:extent cx="6000750" cy="3803007"/>
+            <wp:effectExtent l="0" t="0" r="0" b="7620"/>
+            <wp:docPr id="10" name="Picture 10"/>
+            <wp:cNvGraphicFramePr>
+              <a:graphicFrameLocks xmlns:a="http://schemas.openxmlformats.org/drawingml/2006/main" noChangeAspect="1"/>
+            </wp:cNvGraphicFramePr>
+            <a:graphic xmlns:a="http://schemas.openxmlformats.org/drawingml/2006/main">
+              <a:graphicData uri="http://schemas.openxmlformats.org/drawingml/2006/picture">
+                <pic:pic xmlns:pic="http://schemas.openxmlformats.org/drawingml/2006/picture">
+                  <pic:nvPicPr>
+                    <pic:cNvPr id="0" name="Picture 10"/>
+                    <pic:cNvPicPr>
+                      <a:picLocks noChangeAspect="1" noChangeArrowheads="1"/>
+                    </pic:cNvPicPr>
+                  </pic:nvPicPr>
+                  <pic:blipFill>
+                    <a:blip r:embed="rId29">
+                      <a:extLst>
+                        <a:ext uri="{28A0092B-C50C-407E-A947-70E740481C1C}">
+                          <a14:useLocalDpi xmlns:a14="http://schemas.microsoft.com/office/drawing/2010/main" val="0"/>
+                        </a:ext>
+                      </a:extLst>
+                    </a:blip>
+                    <a:srcRect/>
+                    <a:stretch>
+                      <a:fillRect/>
+                    </a:stretch>
+                  </pic:blipFill>
+                  <pic:spPr bwMode="auto">
+                    <a:xfrm>
+                      <a:off x="0" y="0"/>
+                      <a:ext cx="6000750" cy="3803007"/>
+                    </a:xfrm>
+                    <a:prstGeom prst="rect">
+                      <a:avLst/>
+                    </a:prstGeom>
+                    <a:noFill/>
+                    <a:ln>
+                      <a:noFill/>
+                    </a:ln>
+                  </pic:spPr>
+                </pic:pic>
+              </a:graphicData>
+            </a:graphic>
+          </wp:inline>
+        </w:drawing>
+      </w:r>
+    </w:p>
+    <w:p>
+      <w:pPr>
+        <w:rPr>
+          <w:rFonts w:cs="Arial"/>
+          <w:sz w:val="22"/>
+        </w:rPr>
+      </w:pPr>
+    </w:p>
+    <w:p>
+      <w:pPr>
         <w:rPr>
           <w:rFonts w:cs="Arial"/>
           <w:sz w:val="22"/>
         </w:rPr>
         <w:sectPr>
-          <w:headerReference w:type="default" r:id="rId21"/>
-          <w:footerReference w:type="default" r:id="rId22"/>
+          <w:headerReference w:type="default" r:id="rId30"/>
+          <w:footerReference w:type="default" r:id="rId31"/>
           <w:pgSz w:w="12240" w:h="15840" w:code="1"/>
           <w:pgMar w:top="1440" w:right="1350" w:bottom="634" w:left="1440" w:header="720" w:footer="720" w:gutter="0"/>
           <w:pgBorders w:offsetFrom="page">
@@ -3856,7 +5062,7 @@
       <w:r>
         <w:t xml:space="preserve">legal structure of Deloitte Touche Tohmatsu and its member firms. Please see </w:t>
       </w:r>
-      <w:hyperlink r:id="rId23" w:history="1">
+      <w:hyperlink r:id="rId32" w:history="1">
         <w:r>
           <w:rPr>
             <w:rStyle w:val="Hyperlink"/>
@@ -3992,8 +5198,8 @@
       </w:r>
     </w:p>
     <w:sectPr>
-      <w:headerReference w:type="default" r:id="rId24"/>
-      <w:footerReference w:type="default" r:id="rId25"/>
+      <w:headerReference w:type="default" r:id="rId33"/>
+      <w:footerReference w:type="default" r:id="rId34"/>
       <w:pgSz w:w="12240" w:h="15840" w:code="1"/>
       <w:pgMar w:top="1440" w:right="1440" w:bottom="634" w:left="1440" w:header="720" w:footer="720" w:gutter="0"/>
       <w:pgBorders w:offsetFrom="page">
@@ -4103,7 +5309,7 @@
               <w:rFonts w:cs="Arial"/>
               <w:noProof/>
             </w:rPr>
-            <w:t>12-Nov-18</w:t>
+            <w:t>13-Nov-18</w:t>
           </w:r>
           <w:r>
             <w:rPr>
@@ -4264,7 +5470,7 @@
               <w:rFonts w:cs="Arial"/>
               <w:noProof/>
             </w:rPr>
-            <w:t>12-Nov-18</w:t>
+            <w:t>13-Nov-18</w:t>
           </w:r>
           <w:r>
             <w:rPr>
@@ -4315,7 +5521,7 @@
               <w:rFonts w:cs="Arial"/>
               <w:noProof/>
             </w:rPr>
-            <w:t>x</w:t>
+            <w:t>xi</w:t>
           </w:r>
           <w:r>
             <w:rPr>
@@ -5357,6 +6563,95 @@
     </w:lvl>
   </w:abstractNum>
   <w:abstractNum w:abstractNumId="13">
+    <w:nsid w:val="161E2FA1"/>
+    <w:multiLevelType w:val="hybridMultilevel"/>
+    <w:tmpl w:val="49628244"/>
+    <w:lvl w:ilvl="0" w:tplc="04090019">
+      <w:start w:val="1"/>
+      <w:numFmt w:val="lowerLetter"/>
+      <w:lvlText w:val="%1."/>
+      <w:lvlJc w:val="left"/>
+      <w:pPr>
+        <w:ind w:left="720" w:hanging="360"/>
+      </w:pPr>
+      <w:rPr>
+        <w:rFonts w:hint="default"/>
+      </w:rPr>
+    </w:lvl>
+    <w:lvl w:ilvl="1" w:tplc="04090019">
+      <w:start w:val="1"/>
+      <w:numFmt w:val="lowerLetter"/>
+      <w:lvlText w:val="%2."/>
+      <w:lvlJc w:val="left"/>
+      <w:pPr>
+        <w:ind w:left="1440" w:hanging="360"/>
+      </w:pPr>
+    </w:lvl>
+    <w:lvl w:ilvl="2" w:tplc="0409001B" w:tentative="1">
+      <w:start w:val="1"/>
+      <w:numFmt w:val="lowerRoman"/>
+      <w:lvlText w:val="%3."/>
+      <w:lvlJc w:val="right"/>
+      <w:pPr>
+        <w:ind w:left="2160" w:hanging="180"/>
+      </w:pPr>
+    </w:lvl>
+    <w:lvl w:ilvl="3" w:tplc="0409000F" w:tentative="1">
+      <w:start w:val="1"/>
+      <w:numFmt w:val="decimal"/>
+      <w:lvlText w:val="%4."/>
+      <w:lvlJc w:val="left"/>
+      <w:pPr>
+        <w:ind w:left="2880" w:hanging="360"/>
+      </w:pPr>
+    </w:lvl>
+    <w:lvl w:ilvl="4" w:tplc="04090019" w:tentative="1">
+      <w:start w:val="1"/>
+      <w:numFmt w:val="lowerLetter"/>
+      <w:lvlText w:val="%5."/>
+      <w:lvlJc w:val="left"/>
+      <w:pPr>
+        <w:ind w:left="3600" w:hanging="360"/>
+      </w:pPr>
+    </w:lvl>
+    <w:lvl w:ilvl="5" w:tplc="0409001B" w:tentative="1">
+      <w:start w:val="1"/>
+      <w:numFmt w:val="lowerRoman"/>
+      <w:lvlText w:val="%6."/>
+      <w:lvlJc w:val="right"/>
+      <w:pPr>
+        <w:ind w:left="4320" w:hanging="180"/>
+      </w:pPr>
+    </w:lvl>
+    <w:lvl w:ilvl="6" w:tplc="0409000F" w:tentative="1">
+      <w:start w:val="1"/>
+      <w:numFmt w:val="decimal"/>
+      <w:lvlText w:val="%7."/>
+      <w:lvlJc w:val="left"/>
+      <w:pPr>
+        <w:ind w:left="5040" w:hanging="360"/>
+      </w:pPr>
+    </w:lvl>
+    <w:lvl w:ilvl="7" w:tplc="04090019" w:tentative="1">
+      <w:start w:val="1"/>
+      <w:numFmt w:val="lowerLetter"/>
+      <w:lvlText w:val="%8."/>
+      <w:lvlJc w:val="left"/>
+      <w:pPr>
+        <w:ind w:left="5760" w:hanging="360"/>
+      </w:pPr>
+    </w:lvl>
+    <w:lvl w:ilvl="8" w:tplc="0409001B" w:tentative="1">
+      <w:start w:val="1"/>
+      <w:numFmt w:val="lowerRoman"/>
+      <w:lvlText w:val="%9."/>
+      <w:lvlJc w:val="right"/>
+      <w:pPr>
+        <w:ind w:left="6480" w:hanging="180"/>
+      </w:pPr>
+    </w:lvl>
+  </w:abstractNum>
+  <w:abstractNum w:abstractNumId="14">
     <w:nsid w:val="1AA97259"/>
     <w:multiLevelType w:val="multilevel"/>
     <w:tmpl w:val="CB5281FC"/>
@@ -5451,7 +6746,7 @@
       </w:pPr>
     </w:lvl>
   </w:abstractNum>
-  <w:abstractNum w:abstractNumId="14">
+  <w:abstractNum w:abstractNumId="15">
     <w:nsid w:val="1D8811B5"/>
     <w:multiLevelType w:val="multilevel"/>
     <w:tmpl w:val="3E2207B0"/>
@@ -5570,7 +6865,7 @@
       </w:pPr>
     </w:lvl>
   </w:abstractNum>
-  <w:abstractNum w:abstractNumId="15">
+  <w:abstractNum w:abstractNumId="16">
     <w:nsid w:val="1FBA4A16"/>
     <w:multiLevelType w:val="hybridMultilevel"/>
     <w:tmpl w:val="694042D6"/>
@@ -5656,7 +6951,96 @@
       </w:pPr>
     </w:lvl>
   </w:abstractNum>
-  <w:abstractNum w:abstractNumId="16">
+  <w:abstractNum w:abstractNumId="17">
+    <w:nsid w:val="21D17B04"/>
+    <w:multiLevelType w:val="hybridMultilevel"/>
+    <w:tmpl w:val="49628244"/>
+    <w:lvl w:ilvl="0" w:tplc="04090019">
+      <w:start w:val="1"/>
+      <w:numFmt w:val="lowerLetter"/>
+      <w:lvlText w:val="%1."/>
+      <w:lvlJc w:val="left"/>
+      <w:pPr>
+        <w:ind w:left="360" w:hanging="360"/>
+      </w:pPr>
+      <w:rPr>
+        <w:rFonts w:hint="default"/>
+      </w:rPr>
+    </w:lvl>
+    <w:lvl w:ilvl="1" w:tplc="04090019">
+      <w:start w:val="1"/>
+      <w:numFmt w:val="lowerLetter"/>
+      <w:lvlText w:val="%2."/>
+      <w:lvlJc w:val="left"/>
+      <w:pPr>
+        <w:ind w:left="1080" w:hanging="360"/>
+      </w:pPr>
+    </w:lvl>
+    <w:lvl w:ilvl="2" w:tplc="0409001B" w:tentative="1">
+      <w:start w:val="1"/>
+      <w:numFmt w:val="lowerRoman"/>
+      <w:lvlText w:val="%3."/>
+      <w:lvlJc w:val="right"/>
+      <w:pPr>
+        <w:ind w:left="1800" w:hanging="180"/>
+      </w:pPr>
+    </w:lvl>
+    <w:lvl w:ilvl="3" w:tplc="0409000F" w:tentative="1">
+      <w:start w:val="1"/>
+      <w:numFmt w:val="decimal"/>
+      <w:lvlText w:val="%4."/>
+      <w:lvlJc w:val="left"/>
+      <w:pPr>
+        <w:ind w:left="2520" w:hanging="360"/>
+      </w:pPr>
+    </w:lvl>
+    <w:lvl w:ilvl="4" w:tplc="04090019" w:tentative="1">
+      <w:start w:val="1"/>
+      <w:numFmt w:val="lowerLetter"/>
+      <w:lvlText w:val="%5."/>
+      <w:lvlJc w:val="left"/>
+      <w:pPr>
+        <w:ind w:left="3240" w:hanging="360"/>
+      </w:pPr>
+    </w:lvl>
+    <w:lvl w:ilvl="5" w:tplc="0409001B" w:tentative="1">
+      <w:start w:val="1"/>
+      <w:numFmt w:val="lowerRoman"/>
+      <w:lvlText w:val="%6."/>
+      <w:lvlJc w:val="right"/>
+      <w:pPr>
+        <w:ind w:left="3960" w:hanging="180"/>
+      </w:pPr>
+    </w:lvl>
+    <w:lvl w:ilvl="6" w:tplc="0409000F" w:tentative="1">
+      <w:start w:val="1"/>
+      <w:numFmt w:val="decimal"/>
+      <w:lvlText w:val="%7."/>
+      <w:lvlJc w:val="left"/>
+      <w:pPr>
+        <w:ind w:left="4680" w:hanging="360"/>
+      </w:pPr>
+    </w:lvl>
+    <w:lvl w:ilvl="7" w:tplc="04090019" w:tentative="1">
+      <w:start w:val="1"/>
+      <w:numFmt w:val="lowerLetter"/>
+      <w:lvlText w:val="%8."/>
+      <w:lvlJc w:val="left"/>
+      <w:pPr>
+        <w:ind w:left="5400" w:hanging="360"/>
+      </w:pPr>
+    </w:lvl>
+    <w:lvl w:ilvl="8" w:tplc="0409001B" w:tentative="1">
+      <w:start w:val="1"/>
+      <w:numFmt w:val="lowerRoman"/>
+      <w:lvlText w:val="%9."/>
+      <w:lvlJc w:val="right"/>
+      <w:pPr>
+        <w:ind w:left="6120" w:hanging="180"/>
+      </w:pPr>
+    </w:lvl>
+  </w:abstractNum>
+  <w:abstractNum w:abstractNumId="18">
     <w:nsid w:val="2301061C"/>
     <w:multiLevelType w:val="hybridMultilevel"/>
     <w:tmpl w:val="8EAE0BF0"/>
@@ -5794,7 +7178,7 @@
       </w:rPr>
     </w:lvl>
   </w:abstractNum>
-  <w:abstractNum w:abstractNumId="17">
+  <w:abstractNum w:abstractNumId="19">
     <w:nsid w:val="24DC538D"/>
     <w:multiLevelType w:val="multilevel"/>
     <w:tmpl w:val="02364D62"/>
@@ -5909,7 +7293,7 @@
       </w:rPr>
     </w:lvl>
   </w:abstractNum>
-  <w:abstractNum w:abstractNumId="18">
+  <w:abstractNum w:abstractNumId="20">
     <w:nsid w:val="26A954B7"/>
     <w:multiLevelType w:val="hybridMultilevel"/>
     <w:tmpl w:val="4BE86DFA"/>
@@ -5995,13 +7379,13 @@
       </w:pPr>
     </w:lvl>
   </w:abstractNum>
-  <w:abstractNum w:abstractNumId="19">
+  <w:abstractNum w:abstractNumId="21">
     <w:nsid w:val="2DF2525F"/>
     <w:multiLevelType w:val="multilevel"/>
     <w:tmpl w:val="008C5ADE"/>
     <w:numStyleLink w:val="Style3"/>
   </w:abstractNum>
-  <w:abstractNum w:abstractNumId="20">
+  <w:abstractNum w:abstractNumId="22">
     <w:nsid w:val="34613346"/>
     <w:multiLevelType w:val="hybridMultilevel"/>
     <w:tmpl w:val="A2A4E334"/>
@@ -6115,7 +7499,7 @@
       </w:rPr>
     </w:lvl>
   </w:abstractNum>
-  <w:abstractNum w:abstractNumId="21">
+  <w:abstractNum w:abstractNumId="23">
     <w:nsid w:val="360C2F97"/>
     <w:multiLevelType w:val="hybridMultilevel"/>
     <w:tmpl w:val="1472D3DE"/>
@@ -6202,7 +7586,7 @@
       </w:pPr>
     </w:lvl>
   </w:abstractNum>
-  <w:abstractNum w:abstractNumId="22">
+  <w:abstractNum w:abstractNumId="24">
     <w:nsid w:val="37656086"/>
     <w:multiLevelType w:val="hybridMultilevel"/>
     <w:tmpl w:val="4BE86DFA"/>
@@ -6288,7 +7672,7 @@
       </w:pPr>
     </w:lvl>
   </w:abstractNum>
-  <w:abstractNum w:abstractNumId="23">
+  <w:abstractNum w:abstractNumId="25">
     <w:nsid w:val="37E9307D"/>
     <w:multiLevelType w:val="multilevel"/>
     <w:tmpl w:val="87FEA96A"/>
@@ -6406,7 +7790,96 @@
       </w:rPr>
     </w:lvl>
   </w:abstractNum>
-  <w:abstractNum w:abstractNumId="24">
+  <w:abstractNum w:abstractNumId="26">
+    <w:nsid w:val="39A53505"/>
+    <w:multiLevelType w:val="hybridMultilevel"/>
+    <w:tmpl w:val="2B5609FE"/>
+    <w:lvl w:ilvl="0" w:tplc="04090019">
+      <w:start w:val="1"/>
+      <w:numFmt w:val="lowerLetter"/>
+      <w:lvlText w:val="%1."/>
+      <w:lvlJc w:val="left"/>
+      <w:pPr>
+        <w:ind w:left="720" w:hanging="360"/>
+      </w:pPr>
+      <w:rPr>
+        <w:rFonts w:hint="default"/>
+      </w:rPr>
+    </w:lvl>
+    <w:lvl w:ilvl="1" w:tplc="04090019">
+      <w:start w:val="1"/>
+      <w:numFmt w:val="lowerLetter"/>
+      <w:lvlText w:val="%2."/>
+      <w:lvlJc w:val="left"/>
+      <w:pPr>
+        <w:ind w:left="1440" w:hanging="360"/>
+      </w:pPr>
+    </w:lvl>
+    <w:lvl w:ilvl="2" w:tplc="0409001B" w:tentative="1">
+      <w:start w:val="1"/>
+      <w:numFmt w:val="lowerRoman"/>
+      <w:lvlText w:val="%3."/>
+      <w:lvlJc w:val="right"/>
+      <w:pPr>
+        <w:ind w:left="2160" w:hanging="180"/>
+      </w:pPr>
+    </w:lvl>
+    <w:lvl w:ilvl="3" w:tplc="0409000F" w:tentative="1">
+      <w:start w:val="1"/>
+      <w:numFmt w:val="decimal"/>
+      <w:lvlText w:val="%4."/>
+      <w:lvlJc w:val="left"/>
+      <w:pPr>
+        <w:ind w:left="2880" w:hanging="360"/>
+      </w:pPr>
+    </w:lvl>
+    <w:lvl w:ilvl="4" w:tplc="04090019" w:tentative="1">
+      <w:start w:val="1"/>
+      <w:numFmt w:val="lowerLetter"/>
+      <w:lvlText w:val="%5."/>
+      <w:lvlJc w:val="left"/>
+      <w:pPr>
+        <w:ind w:left="3600" w:hanging="360"/>
+      </w:pPr>
+    </w:lvl>
+    <w:lvl w:ilvl="5" w:tplc="0409001B" w:tentative="1">
+      <w:start w:val="1"/>
+      <w:numFmt w:val="lowerRoman"/>
+      <w:lvlText w:val="%6."/>
+      <w:lvlJc w:val="right"/>
+      <w:pPr>
+        <w:ind w:left="4320" w:hanging="180"/>
+      </w:pPr>
+    </w:lvl>
+    <w:lvl w:ilvl="6" w:tplc="0409000F" w:tentative="1">
+      <w:start w:val="1"/>
+      <w:numFmt w:val="decimal"/>
+      <w:lvlText w:val="%7."/>
+      <w:lvlJc w:val="left"/>
+      <w:pPr>
+        <w:ind w:left="5040" w:hanging="360"/>
+      </w:pPr>
+    </w:lvl>
+    <w:lvl w:ilvl="7" w:tplc="04090019" w:tentative="1">
+      <w:start w:val="1"/>
+      <w:numFmt w:val="lowerLetter"/>
+      <w:lvlText w:val="%8."/>
+      <w:lvlJc w:val="left"/>
+      <w:pPr>
+        <w:ind w:left="5760" w:hanging="360"/>
+      </w:pPr>
+    </w:lvl>
+    <w:lvl w:ilvl="8" w:tplc="0409001B" w:tentative="1">
+      <w:start w:val="1"/>
+      <w:numFmt w:val="lowerRoman"/>
+      <w:lvlText w:val="%9."/>
+      <w:lvlJc w:val="right"/>
+      <w:pPr>
+        <w:ind w:left="6480" w:hanging="180"/>
+      </w:pPr>
+    </w:lvl>
+  </w:abstractNum>
+  <w:abstractNum w:abstractNumId="27">
     <w:nsid w:val="3A797692"/>
     <w:multiLevelType w:val="hybridMultilevel"/>
     <w:tmpl w:val="46BAACF2"/>
@@ -6495,7 +7968,7 @@
       </w:pPr>
     </w:lvl>
   </w:abstractNum>
-  <w:abstractNum w:abstractNumId="25">
+  <w:abstractNum w:abstractNumId="28">
     <w:nsid w:val="40AD7EC1"/>
     <w:multiLevelType w:val="hybridMultilevel"/>
     <w:tmpl w:val="0E72AC32"/>
@@ -6581,7 +8054,7 @@
       </w:pPr>
     </w:lvl>
   </w:abstractNum>
-  <w:abstractNum w:abstractNumId="26">
+  <w:abstractNum w:abstractNumId="29">
     <w:nsid w:val="43764B5F"/>
     <w:multiLevelType w:val="hybridMultilevel"/>
     <w:tmpl w:val="62B40622"/>
@@ -6697,7 +8170,7 @@
       </w:rPr>
     </w:lvl>
   </w:abstractNum>
-  <w:abstractNum w:abstractNumId="27">
+  <w:abstractNum w:abstractNumId="30">
     <w:nsid w:val="43BF31E4"/>
     <w:multiLevelType w:val="hybridMultilevel"/>
     <w:tmpl w:val="4BE86DFA"/>
@@ -6783,7 +8256,7 @@
       </w:pPr>
     </w:lvl>
   </w:abstractNum>
-  <w:abstractNum w:abstractNumId="28">
+  <w:abstractNum w:abstractNumId="31">
     <w:nsid w:val="47390DD9"/>
     <w:multiLevelType w:val="hybridMultilevel"/>
     <w:tmpl w:val="5BA06996"/>
@@ -6869,7 +8342,7 @@
       </w:pPr>
     </w:lvl>
   </w:abstractNum>
-  <w:abstractNum w:abstractNumId="29">
+  <w:abstractNum w:abstractNumId="32">
     <w:nsid w:val="4AC81486"/>
     <w:multiLevelType w:val="hybridMultilevel"/>
     <w:tmpl w:val="12FEE40C"/>
@@ -6955,7 +8428,7 @@
       </w:pPr>
     </w:lvl>
   </w:abstractNum>
-  <w:abstractNum w:abstractNumId="30">
+  <w:abstractNum w:abstractNumId="33">
     <w:nsid w:val="50191497"/>
     <w:multiLevelType w:val="hybridMultilevel"/>
     <w:tmpl w:val="2A8EEA82"/>
@@ -7041,7 +8514,7 @@
       </w:pPr>
     </w:lvl>
   </w:abstractNum>
-  <w:abstractNum w:abstractNumId="31">
+  <w:abstractNum w:abstractNumId="34">
     <w:nsid w:val="51F57868"/>
     <w:multiLevelType w:val="hybridMultilevel"/>
     <w:tmpl w:val="49628244"/>
@@ -7130,7 +8603,7 @@
       </w:pPr>
     </w:lvl>
   </w:abstractNum>
-  <w:abstractNum w:abstractNumId="32">
+  <w:abstractNum w:abstractNumId="35">
     <w:nsid w:val="525B40A2"/>
     <w:multiLevelType w:val="hybridMultilevel"/>
     <w:tmpl w:val="CC4C274C"/>
@@ -7219,7 +8692,7 @@
       </w:pPr>
     </w:lvl>
   </w:abstractNum>
-  <w:abstractNum w:abstractNumId="33">
+  <w:abstractNum w:abstractNumId="36">
     <w:nsid w:val="57B86BB0"/>
     <w:multiLevelType w:val="hybridMultilevel"/>
     <w:tmpl w:val="219240CE"/>
@@ -7332,7 +8805,7 @@
       </w:rPr>
     </w:lvl>
   </w:abstractNum>
-  <w:abstractNum w:abstractNumId="34">
+  <w:abstractNum w:abstractNumId="37">
     <w:nsid w:val="57C562B4"/>
     <w:multiLevelType w:val="hybridMultilevel"/>
     <w:tmpl w:val="5EE0391C"/>
@@ -7446,7 +8919,7 @@
       </w:rPr>
     </w:lvl>
   </w:abstractNum>
-  <w:abstractNum w:abstractNumId="35">
+  <w:abstractNum w:abstractNumId="38">
     <w:nsid w:val="58B20043"/>
     <w:multiLevelType w:val="hybridMultilevel"/>
     <w:tmpl w:val="733066B6"/>
@@ -7559,7 +9032,7 @@
       </w:rPr>
     </w:lvl>
   </w:abstractNum>
-  <w:abstractNum w:abstractNumId="36">
+  <w:abstractNum w:abstractNumId="39">
     <w:nsid w:val="5B08107D"/>
     <w:multiLevelType w:val="hybridMultilevel"/>
     <w:tmpl w:val="FE0CDD1A"/>
@@ -7648,7 +9121,7 @@
       </w:pPr>
     </w:lvl>
   </w:abstractNum>
-  <w:abstractNum w:abstractNumId="37">
+  <w:abstractNum w:abstractNumId="40">
     <w:nsid w:val="607F2AA6"/>
     <w:multiLevelType w:val="multilevel"/>
     <w:tmpl w:val="0409001F"/>
@@ -7762,7 +9235,7 @@
       </w:pPr>
     </w:lvl>
   </w:abstractNum>
-  <w:abstractNum w:abstractNumId="38">
+  <w:abstractNum w:abstractNumId="41">
     <w:nsid w:val="623A2210"/>
     <w:multiLevelType w:val="hybridMultilevel"/>
     <w:tmpl w:val="49628244"/>
@@ -7851,7 +9324,7 @@
       </w:pPr>
     </w:lvl>
   </w:abstractNum>
-  <w:abstractNum w:abstractNumId="39">
+  <w:abstractNum w:abstractNumId="42">
     <w:nsid w:val="6942643C"/>
     <w:multiLevelType w:val="hybridMultilevel"/>
     <w:tmpl w:val="CC3E003A"/>
@@ -7940,7 +9413,7 @@
       </w:pPr>
     </w:lvl>
   </w:abstractNum>
-  <w:abstractNum w:abstractNumId="40">
+  <w:abstractNum w:abstractNumId="43">
     <w:nsid w:val="6E1E510B"/>
     <w:multiLevelType w:val="hybridMultilevel"/>
     <w:tmpl w:val="9EC0A52E"/>
@@ -8055,7 +9528,7 @@
       </w:rPr>
     </w:lvl>
   </w:abstractNum>
-  <w:abstractNum w:abstractNumId="41">
+  <w:abstractNum w:abstractNumId="44">
     <w:nsid w:val="6FC478C3"/>
     <w:multiLevelType w:val="hybridMultilevel"/>
     <w:tmpl w:val="401AA708"/>
@@ -8144,7 +9617,7 @@
       </w:pPr>
     </w:lvl>
   </w:abstractNum>
-  <w:abstractNum w:abstractNumId="42">
+  <w:abstractNum w:abstractNumId="45">
     <w:nsid w:val="71C85744"/>
     <w:multiLevelType w:val="hybridMultilevel"/>
     <w:tmpl w:val="25D81108"/>
@@ -8258,7 +9731,7 @@
       </w:rPr>
     </w:lvl>
   </w:abstractNum>
-  <w:abstractNum w:abstractNumId="43">
+  <w:abstractNum w:abstractNumId="46">
     <w:nsid w:val="71D95087"/>
     <w:multiLevelType w:val="hybridMultilevel"/>
     <w:tmpl w:val="0126688A"/>
@@ -8372,7 +9845,7 @@
       </w:rPr>
     </w:lvl>
   </w:abstractNum>
-  <w:abstractNum w:abstractNumId="44">
+  <w:abstractNum w:abstractNumId="47">
     <w:nsid w:val="75BD13BC"/>
     <w:multiLevelType w:val="multilevel"/>
     <w:tmpl w:val="04090023"/>
@@ -8487,7 +9960,7 @@
       </w:pPr>
     </w:lvl>
   </w:abstractNum>
-  <w:abstractNum w:abstractNumId="45">
+  <w:abstractNum w:abstractNumId="48">
     <w:nsid w:val="764916A1"/>
     <w:multiLevelType w:val="hybridMultilevel"/>
     <w:tmpl w:val="49628244"/>
@@ -8576,7 +10049,7 @@
       </w:pPr>
     </w:lvl>
   </w:abstractNum>
-  <w:abstractNum w:abstractNumId="46">
+  <w:abstractNum w:abstractNumId="49">
     <w:nsid w:val="77467D31"/>
     <w:multiLevelType w:val="multilevel"/>
     <w:tmpl w:val="6276E0F4"/>
@@ -8690,7 +10163,7 @@
       </w:rPr>
     </w:lvl>
   </w:abstractNum>
-  <w:abstractNum w:abstractNumId="47">
+  <w:abstractNum w:abstractNumId="50">
     <w:nsid w:val="78273A32"/>
     <w:multiLevelType w:val="multilevel"/>
     <w:tmpl w:val="314C76C8"/>
@@ -8777,7 +10250,7 @@
       </w:pPr>
     </w:lvl>
   </w:abstractNum>
-  <w:abstractNum w:abstractNumId="48">
+  <w:abstractNum w:abstractNumId="51">
     <w:nsid w:val="783720AD"/>
     <w:multiLevelType w:val="hybridMultilevel"/>
     <w:tmpl w:val="4224DD20"/>
@@ -8893,7 +10366,7 @@
       </w:pPr>
     </w:lvl>
   </w:abstractNum>
-  <w:abstractNum w:abstractNumId="49">
+  <w:abstractNum w:abstractNumId="52">
     <w:nsid w:val="7B096CB9"/>
     <w:multiLevelType w:val="multilevel"/>
     <w:tmpl w:val="BACA7F84"/>
@@ -9012,7 +10485,7 @@
       </w:rPr>
     </w:lvl>
   </w:abstractNum>
-  <w:abstractNum w:abstractNumId="50">
+  <w:abstractNum w:abstractNumId="53">
     <w:nsid w:val="7C551812"/>
     <w:multiLevelType w:val="hybridMultilevel"/>
     <w:tmpl w:val="491894E6"/>
@@ -9102,16 +10575,16 @@
     </w:lvl>
   </w:abstractNum>
   <w:num w:numId="1">
-    <w:abstractNumId w:val="16"/>
+    <w:abstractNumId w:val="18"/>
   </w:num>
   <w:num w:numId="2">
-    <w:abstractNumId w:val="37"/>
+    <w:abstractNumId w:val="40"/>
   </w:num>
   <w:num w:numId="3">
     <w:abstractNumId w:val="12"/>
   </w:num>
   <w:num w:numId="4">
-    <w:abstractNumId w:val="44"/>
+    <w:abstractNumId w:val="47"/>
   </w:num>
   <w:num w:numId="5">
     <w:abstractNumId w:val="8"/>
@@ -9138,16 +10611,16 @@
     <w:abstractNumId w:val="0"/>
   </w:num>
   <w:num w:numId="13">
-    <w:abstractNumId w:val="13"/>
+    <w:abstractNumId w:val="14"/>
   </w:num>
   <w:num w:numId="14">
-    <w:abstractNumId w:val="21"/>
+    <w:abstractNumId w:val="23"/>
   </w:num>
   <w:num w:numId="15">
-    <w:abstractNumId w:val="47"/>
+    <w:abstractNumId w:val="50"/>
   </w:num>
   <w:num w:numId="16">
-    <w:abstractNumId w:val="17"/>
+    <w:abstractNumId w:val="19"/>
   </w:num>
   <w:num w:numId="17">
     <w:abstractNumId w:val="10"/>
@@ -9156,103 +10629,112 @@
     <w:abstractNumId w:val="9"/>
   </w:num>
   <w:num w:numId="19">
+    <w:abstractNumId w:val="49"/>
+  </w:num>
+  <w:num w:numId="20">
     <w:abstractNumId w:val="46"/>
   </w:num>
-  <w:num w:numId="20">
+  <w:num w:numId="21">
     <w:abstractNumId w:val="43"/>
-  </w:num>
-  <w:num w:numId="21">
-    <w:abstractNumId w:val="40"/>
   </w:num>
   <w:num w:numId="22">
     <w:abstractNumId w:val="3"/>
   </w:num>
   <w:num w:numId="23">
-    <w:abstractNumId w:val="20"/>
+    <w:abstractNumId w:val="22"/>
   </w:num>
   <w:num w:numId="24">
-    <w:abstractNumId w:val="48"/>
+    <w:abstractNumId w:val="51"/>
   </w:num>
   <w:num w:numId="25">
-    <w:abstractNumId w:val="42"/>
+    <w:abstractNumId w:val="45"/>
   </w:num>
   <w:num w:numId="26">
-    <w:abstractNumId w:val="26"/>
+    <w:abstractNumId w:val="29"/>
   </w:num>
   <w:num w:numId="27">
-    <w:abstractNumId w:val="49"/>
+    <w:abstractNumId w:val="52"/>
   </w:num>
   <w:num w:numId="28">
     <w:abstractNumId w:val="11"/>
   </w:num>
   <w:num w:numId="29">
-    <w:abstractNumId w:val="14"/>
+    <w:abstractNumId w:val="15"/>
   </w:num>
   <w:num w:numId="30">
-    <w:abstractNumId w:val="23"/>
+    <w:abstractNumId w:val="25"/>
   </w:num>
   <w:num w:numId="31">
-    <w:abstractNumId w:val="19"/>
+    <w:abstractNumId w:val="21"/>
   </w:num>
   <w:num w:numId="32">
+    <w:abstractNumId w:val="37"/>
+  </w:num>
+  <w:num w:numId="33">
+    <w:abstractNumId w:val="38"/>
+  </w:num>
+  <w:num w:numId="34">
+    <w:abstractNumId w:val="36"/>
+  </w:num>
+  <w:num w:numId="35">
+    <w:abstractNumId w:val="35"/>
+  </w:num>
+  <w:num w:numId="36">
+    <w:abstractNumId w:val="28"/>
+  </w:num>
+  <w:num w:numId="37">
+    <w:abstractNumId w:val="44"/>
+  </w:num>
+  <w:num w:numId="38">
+    <w:abstractNumId w:val="30"/>
+  </w:num>
+  <w:num w:numId="39">
+    <w:abstractNumId w:val="24"/>
+  </w:num>
+  <w:num w:numId="40">
+    <w:abstractNumId w:val="32"/>
+  </w:num>
+  <w:num w:numId="41">
+    <w:abstractNumId w:val="20"/>
+  </w:num>
+  <w:num w:numId="42">
+    <w:abstractNumId w:val="31"/>
+  </w:num>
+  <w:num w:numId="43">
+    <w:abstractNumId w:val="33"/>
+  </w:num>
+  <w:num w:numId="44">
+    <w:abstractNumId w:val="39"/>
+  </w:num>
+  <w:num w:numId="45">
+    <w:abstractNumId w:val="16"/>
+  </w:num>
+  <w:num w:numId="46">
+    <w:abstractNumId w:val="53"/>
+  </w:num>
+  <w:num w:numId="47">
+    <w:abstractNumId w:val="27"/>
+  </w:num>
+  <w:num w:numId="48">
+    <w:abstractNumId w:val="48"/>
+  </w:num>
+  <w:num w:numId="49">
+    <w:abstractNumId w:val="42"/>
+  </w:num>
+  <w:num w:numId="50">
+    <w:abstractNumId w:val="41"/>
+  </w:num>
+  <w:num w:numId="51">
     <w:abstractNumId w:val="34"/>
   </w:num>
-  <w:num w:numId="33">
-    <w:abstractNumId w:val="35"/>
+  <w:num w:numId="52">
+    <w:abstractNumId w:val="13"/>
   </w:num>
-  <w:num w:numId="34">
-    <w:abstractNumId w:val="33"/>
+  <w:num w:numId="53">
+    <w:abstractNumId w:val="26"/>
   </w:num>
-  <w:num w:numId="35">
-    <w:abstractNumId w:val="32"/>
-  </w:num>
-  <w:num w:numId="36">
-    <w:abstractNumId w:val="25"/>
-  </w:num>
-  <w:num w:numId="37">
-    <w:abstractNumId w:val="41"/>
-  </w:num>
-  <w:num w:numId="38">
-    <w:abstractNumId w:val="27"/>
-  </w:num>
-  <w:num w:numId="39">
-    <w:abstractNumId w:val="22"/>
-  </w:num>
-  <w:num w:numId="40">
-    <w:abstractNumId w:val="29"/>
-  </w:num>
-  <w:num w:numId="41">
-    <w:abstractNumId w:val="18"/>
-  </w:num>
-  <w:num w:numId="42">
-    <w:abstractNumId w:val="28"/>
-  </w:num>
-  <w:num w:numId="43">
-    <w:abstractNumId w:val="30"/>
-  </w:num>
-  <w:num w:numId="44">
-    <w:abstractNumId w:val="36"/>
-  </w:num>
-  <w:num w:numId="45">
-    <w:abstractNumId w:val="15"/>
-  </w:num>
-  <w:num w:numId="46">
-    <w:abstractNumId w:val="50"/>
-  </w:num>
-  <w:num w:numId="47">
-    <w:abstractNumId w:val="24"/>
-  </w:num>
-  <w:num w:numId="48">
-    <w:abstractNumId w:val="45"/>
-  </w:num>
-  <w:num w:numId="49">
-    <w:abstractNumId w:val="39"/>
-  </w:num>
-  <w:num w:numId="50">
-    <w:abstractNumId w:val="38"/>
-  </w:num>
-  <w:num w:numId="51">
-    <w:abstractNumId w:val="31"/>
+  <w:num w:numId="54">
+    <w:abstractNumId w:val="17"/>
   </w:num>
   <w:numIdMacAtCleanup w:val="49"/>
 </w:numbering>
@@ -20503,7 +21985,7 @@
 </file>
 
 <file path=customXml/itemProps4.xml><?xml version="1.0" encoding="utf-8"?>
-<ds:datastoreItem xmlns:ds="http://schemas.openxmlformats.org/officeDocument/2006/customXml" ds:itemID="{338A98BC-34C6-AA46-83D4-141FD5712063}">
+<ds:datastoreItem xmlns:ds="http://schemas.openxmlformats.org/officeDocument/2006/customXml" ds:itemID="{8F931982-1096-364B-AEBD-D14E8D055F49}">
   <ds:schemaRefs>
     <ds:schemaRef ds:uri="http://schemas.openxmlformats.org/officeDocument/2006/bibliography"/>
   </ds:schemaRefs>

</xml_diff>